<commit_message>
Mejoras en los textos del guión
</commit_message>
<xml_diff>
--- a/2018/TT IQQ 2018 Guion Presentacion 2.docx
+++ b/2018/TT IQQ 2018 Guion Presentacion 2.docx
@@ -31,84 +31,213 @@
         <w:jc w:val="both"/>
       </w:pPr>
       <w:r>
-        <w:t>Hola Buenas Tardes, continuando con la presentación y en relación a lo que desarrollamos, para dar cumplimiento a los objetivos de este trabajo, comenzamos con la identificación de los Factores Críticos cuya gestión pueden hacer la diferencia en los result</w:t>
-      </w:r>
-      <w:r>
-        <w:t xml:space="preserve">ados de los proyectos que se desarrollen en Zofri. Para ello comenzamos analizando las problemáticas ocurridas en proyectos ejecutados en años anteriores </w:t>
-      </w:r>
-    </w:p>
-    <w:p>
-      <w:pPr>
-        <w:jc w:val="both"/>
-      </w:pPr>
-      <w:r>
-        <w:t>(</w:t>
-      </w:r>
-      <w:proofErr w:type="spellStart"/>
-      <w:proofErr w:type="gramStart"/>
-      <w:r>
-        <w:t>click</w:t>
-      </w:r>
-      <w:proofErr w:type="spellEnd"/>
-      <w:proofErr w:type="gramEnd"/>
-      <w:r>
-        <w:t>)</w:t>
-      </w:r>
-    </w:p>
-    <w:p>
-      <w:pPr>
-        <w:jc w:val="both"/>
-      </w:pPr>
-    </w:p>
-    <w:p>
-      <w:pPr>
-        <w:jc w:val="both"/>
-      </w:pPr>
-      <w:r>
-        <w:t xml:space="preserve">Como también nos entrevistamos con </w:t>
-      </w:r>
-      <w:r>
-        <w:t xml:space="preserve">algún </w:t>
-      </w:r>
-      <w:r>
-        <w:t>as expertos del área de la informática, como gerente</w:t>
-      </w:r>
-      <w:r>
-        <w:t>s de empresas de desarrollo de software o jefes de proyectos con los cuales hemos trabajado previamente. También recogimos la visión de algunos usuarios finales de sistemas que se han desarrollado.</w:t>
-      </w:r>
-    </w:p>
-    <w:p>
-      <w:pPr>
-        <w:jc w:val="both"/>
-      </w:pPr>
-      <w:r>
-        <w:t>(</w:t>
-      </w:r>
-      <w:proofErr w:type="spellStart"/>
-      <w:proofErr w:type="gramStart"/>
-      <w:r>
-        <w:t>click</w:t>
-      </w:r>
-      <w:proofErr w:type="spellEnd"/>
-      <w:proofErr w:type="gramEnd"/>
-      <w:r>
-        <w:t>)</w:t>
-      </w:r>
-    </w:p>
-    <w:p>
-      <w:pPr>
-        <w:jc w:val="both"/>
-      </w:pPr>
-    </w:p>
-    <w:p>
-      <w:pPr>
-        <w:jc w:val="both"/>
-      </w:pPr>
-      <w:r>
-        <w:t>Al juntar ambas fuentes de información, obtuvimos</w:t>
-      </w:r>
-      <w:r>
-        <w:t xml:space="preserve"> los siguientes factores críticos:</w:t>
+        <w:t xml:space="preserve">Hola Buenas Tardes, </w:t>
+      </w:r>
+      <w:r>
+        <w:t>soy “Mauricio Cámara”</w:t>
+      </w:r>
+      <w:r>
+        <w:t xml:space="preserve"> </w:t>
+      </w:r>
+      <w:r>
+        <w:t xml:space="preserve">y </w:t>
+      </w:r>
+      <w:r>
+        <w:t>continua</w:t>
+      </w:r>
+      <w:r>
+        <w:t xml:space="preserve">ré con </w:t>
+      </w:r>
+      <w:r>
+        <w:t xml:space="preserve">la presentación </w:t>
+      </w:r>
+      <w:r>
+        <w:t xml:space="preserve">de </w:t>
+      </w:r>
+      <w:r>
+        <w:t xml:space="preserve">lo que </w:t>
+      </w:r>
+      <w:r>
+        <w:t>hemos desarrollado</w:t>
+      </w:r>
+      <w:r>
+        <w:t>, para dar cumplimiento a los objetivos de este trabajo</w:t>
+      </w:r>
+      <w:r>
+        <w:t xml:space="preserve">. </w:t>
+      </w:r>
+    </w:p>
+    <w:p>
+      <w:pPr>
+        <w:jc w:val="both"/>
+      </w:pPr>
+    </w:p>
+    <w:p>
+      <w:pPr>
+        <w:jc w:val="both"/>
+      </w:pPr>
+      <w:r>
+        <w:t xml:space="preserve">Es así como iniciamos </w:t>
+      </w:r>
+      <w:r>
+        <w:t>con la identificación de los Factores Críticos</w:t>
+      </w:r>
+      <w:r>
+        <w:t>,</w:t>
+      </w:r>
+      <w:r>
+        <w:t xml:space="preserve"> cuya gestión pueden hacer la diferencia en los resultados de los proyectos que se desarrollen en Zofri. </w:t>
+      </w:r>
+    </w:p>
+    <w:p>
+      <w:pPr>
+        <w:jc w:val="both"/>
+      </w:pPr>
+      <w:r>
+        <w:t>(</w:t>
+      </w:r>
+      <w:proofErr w:type="spellStart"/>
+      <w:proofErr w:type="gramStart"/>
+      <w:r>
+        <w:t>click</w:t>
+      </w:r>
+      <w:proofErr w:type="spellEnd"/>
+      <w:proofErr w:type="gramEnd"/>
+      <w:r>
+        <w:t>)</w:t>
+      </w:r>
+    </w:p>
+    <w:p>
+      <w:pPr>
+        <w:jc w:val="both"/>
+      </w:pPr>
+    </w:p>
+    <w:p>
+      <w:pPr>
+        <w:jc w:val="both"/>
+      </w:pPr>
+      <w:r>
+        <w:t xml:space="preserve">Para ello comenzamos analizando las problemáticas ocurridas en proyectos ejecutados en años anteriores </w:t>
+      </w:r>
+    </w:p>
+    <w:p>
+      <w:pPr>
+        <w:jc w:val="both"/>
+      </w:pPr>
+      <w:r>
+        <w:t>(</w:t>
+      </w:r>
+      <w:proofErr w:type="spellStart"/>
+      <w:proofErr w:type="gramStart"/>
+      <w:r>
+        <w:t>click</w:t>
+      </w:r>
+      <w:proofErr w:type="spellEnd"/>
+      <w:proofErr w:type="gramEnd"/>
+      <w:r>
+        <w:t>)</w:t>
+      </w:r>
+    </w:p>
+    <w:p>
+      <w:pPr>
+        <w:jc w:val="both"/>
+      </w:pPr>
+    </w:p>
+    <w:p>
+      <w:pPr>
+        <w:jc w:val="both"/>
+      </w:pPr>
+      <w:r>
+        <w:t>T</w:t>
+      </w:r>
+      <w:r>
+        <w:t xml:space="preserve">ambién nos entrevistamos con </w:t>
+      </w:r>
+      <w:r>
+        <w:t>alg</w:t>
+      </w:r>
+      <w:r>
+        <w:t xml:space="preserve">unos </w:t>
+      </w:r>
+      <w:r>
+        <w:t xml:space="preserve">expertos del área de la informática, como gerentes de empresas de desarrollo de software o jefes de proyectos con los cuales hemos trabajado previamente. </w:t>
+      </w:r>
+    </w:p>
+    <w:p>
+      <w:pPr>
+        <w:jc w:val="both"/>
+      </w:pPr>
+    </w:p>
+    <w:p>
+      <w:pPr>
+        <w:jc w:val="both"/>
+      </w:pPr>
+      <w:r>
+        <w:t>Adicionalmente, r</w:t>
+      </w:r>
+      <w:r>
+        <w:t xml:space="preserve">ecogimos la visión de algunos usuarios finales de sistemas que </w:t>
+      </w:r>
+      <w:r>
+        <w:t>han sido desarrollados o implementados por Zofri</w:t>
+      </w:r>
+      <w:r>
+        <w:t>.</w:t>
+      </w:r>
+    </w:p>
+    <w:p>
+      <w:pPr>
+        <w:jc w:val="both"/>
+      </w:pPr>
+      <w:r>
+        <w:t>(</w:t>
+      </w:r>
+      <w:proofErr w:type="spellStart"/>
+      <w:proofErr w:type="gramStart"/>
+      <w:r>
+        <w:t>click</w:t>
+      </w:r>
+      <w:proofErr w:type="spellEnd"/>
+      <w:proofErr w:type="gramEnd"/>
+      <w:r>
+        <w:t>)</w:t>
+      </w:r>
+    </w:p>
+    <w:p>
+      <w:pPr>
+        <w:jc w:val="both"/>
+      </w:pPr>
+    </w:p>
+    <w:p>
+      <w:pPr>
+        <w:jc w:val="both"/>
+      </w:pPr>
+      <w:r>
+        <w:t>Al juntar ambas fuentes de información</w:t>
+      </w:r>
+      <w:r>
+        <w:t xml:space="preserve"> y analizarlas</w:t>
+      </w:r>
+      <w:r>
+        <w:t>, obtuvimos los siguientes factores críticos</w:t>
+      </w:r>
+      <w:r>
+        <w:t xml:space="preserve"> para la</w:t>
+      </w:r>
+      <w:r>
+        <w:t>s</w:t>
+      </w:r>
+      <w:r>
+        <w:t xml:space="preserve"> </w:t>
+      </w:r>
+      <w:r>
+        <w:t xml:space="preserve">necesidades </w:t>
+      </w:r>
+      <w:r>
+        <w:t>de la empresa</w:t>
+      </w:r>
+      <w:r>
+        <w:t>:</w:t>
       </w:r>
     </w:p>
     <w:p>
@@ -150,7 +279,13 @@
         <w:t>Inicialización</w:t>
       </w:r>
       <w:r>
-        <w:t>, es decir, todo lo que tiene relación con las definiciones del proyecto. Lo que debe estar claro antes de su ejecución.</w:t>
+        <w:t>, es decir, todo lo que tiene relación con las definiciones del proyecto</w:t>
+      </w:r>
+      <w:r>
+        <w:t>… l</w:t>
+      </w:r>
+      <w:r>
+        <w:t>o que debe estar claro antes de su ejecución.</w:t>
       </w:r>
     </w:p>
     <w:p>
@@ -188,7 +323,10 @@
         <w:t>Dirección</w:t>
       </w:r>
       <w:r>
-        <w:t>, es decir, como debiera ser gobernado el proyecto</w:t>
+        <w:t xml:space="preserve"> … </w:t>
+      </w:r>
+      <w:r>
+        <w:t>como debiera ser gobernado el proyecto</w:t>
       </w:r>
     </w:p>
     <w:p>
@@ -226,88 +364,148 @@
         <w:t>Planificación</w:t>
       </w:r>
       <w:r>
-        <w:t>, es decir, identificación completa de las actividades, como también los respectivos controles y seguimientos</w:t>
-      </w:r>
-    </w:p>
-    <w:p>
-      <w:pPr>
-        <w:jc w:val="both"/>
-      </w:pPr>
-      <w:r>
-        <w:t>(</w:t>
-      </w:r>
-      <w:proofErr w:type="spellStart"/>
-      <w:proofErr w:type="gramStart"/>
-      <w:r>
-        <w:t>click</w:t>
-      </w:r>
-      <w:proofErr w:type="spellEnd"/>
-      <w:proofErr w:type="gramEnd"/>
-      <w:r>
-        <w:t>)</w:t>
-      </w:r>
-    </w:p>
-    <w:p>
-      <w:pPr>
-        <w:jc w:val="both"/>
-      </w:pPr>
-    </w:p>
-    <w:p>
-      <w:pPr>
-        <w:jc w:val="both"/>
-        <w:rPr>
-          <w:b/>
-          <w:bCs/>
-        </w:rPr>
-      </w:pPr>
-      <w:r>
-        <w:rPr>
-          <w:b/>
-          <w:bCs/>
-        </w:rPr>
-        <w:t xml:space="preserve">Aseguramiento de la Calidad, </w:t>
-      </w:r>
-      <w:r>
-        <w:t xml:space="preserve">es decir, de </w:t>
-      </w:r>
-      <w:r>
-        <w:t>qué</w:t>
-      </w:r>
-      <w:r>
-        <w:t xml:space="preserve"> forma garantizamos que lo construido responda a las expectativas de la empres</w:t>
-      </w:r>
-      <w:r>
-        <w:t>a y de los usuarios.</w:t>
-      </w:r>
-    </w:p>
-    <w:p>
-      <w:pPr>
-        <w:jc w:val="both"/>
-        <w:rPr>
-          <w:b/>
-          <w:bCs/>
-        </w:rPr>
-      </w:pPr>
-      <w:r>
-        <w:t>(</w:t>
-      </w:r>
-      <w:proofErr w:type="spellStart"/>
-      <w:proofErr w:type="gramStart"/>
-      <w:r>
-        <w:t>click</w:t>
-      </w:r>
-      <w:proofErr w:type="spellEnd"/>
-      <w:proofErr w:type="gramEnd"/>
-      <w:r>
-        <w:t>)</w:t>
-      </w:r>
-    </w:p>
-    <w:p>
-      <w:pPr>
-        <w:jc w:val="both"/>
-      </w:pPr>
-    </w:p>
-    <w:p>
+        <w:rPr>
+          <w:b/>
+          <w:bCs/>
+        </w:rPr>
+        <w:t xml:space="preserve"> </w:t>
+      </w:r>
+      <w:r>
+        <w:rPr>
+          <w:bCs/>
+        </w:rPr>
+        <w:t xml:space="preserve">… </w:t>
+      </w:r>
+      <w:r>
+        <w:rPr>
+          <w:bCs/>
+        </w:rPr>
+        <w:t xml:space="preserve">que </w:t>
+      </w:r>
+      <w:r>
+        <w:rPr>
+          <w:bCs/>
+        </w:rPr>
+        <w:t xml:space="preserve">temas debemos tener presente cuando </w:t>
+      </w:r>
+      <w:r>
+        <w:rPr>
+          <w:bCs/>
+        </w:rPr>
+        <w:t>configuremos</w:t>
+      </w:r>
+      <w:r>
+        <w:rPr>
+          <w:bCs/>
+        </w:rPr>
+        <w:t xml:space="preserve"> las actividades del proyecto, considerando también los respectivos controles y seguimientos</w:t>
+      </w:r>
+    </w:p>
+    <w:p>
+      <w:pPr>
+        <w:jc w:val="both"/>
+      </w:pPr>
+      <w:r>
+        <w:t>(</w:t>
+      </w:r>
+      <w:proofErr w:type="spellStart"/>
+      <w:proofErr w:type="gramStart"/>
+      <w:r>
+        <w:t>click</w:t>
+      </w:r>
+      <w:proofErr w:type="spellEnd"/>
+      <w:proofErr w:type="gramEnd"/>
+      <w:r>
+        <w:t>)</w:t>
+      </w:r>
+    </w:p>
+    <w:p>
+      <w:pPr>
+        <w:jc w:val="both"/>
+      </w:pPr>
+    </w:p>
+    <w:p>
+      <w:pPr>
+        <w:jc w:val="both"/>
+        <w:rPr>
+          <w:b/>
+          <w:bCs/>
+        </w:rPr>
+      </w:pPr>
+      <w:r>
+        <w:rPr>
+          <w:b/>
+          <w:bCs/>
+        </w:rPr>
+        <w:t xml:space="preserve">Aseguramiento de la </w:t>
+      </w:r>
+      <w:r>
+        <w:rPr>
+          <w:b/>
+          <w:bCs/>
+        </w:rPr>
+        <w:t>Calidad</w:t>
+      </w:r>
+      <w:r>
+        <w:rPr>
+          <w:bCs/>
+        </w:rPr>
+        <w:t xml:space="preserve"> …</w:t>
+      </w:r>
+      <w:r>
+        <w:rPr>
+          <w:bCs/>
+        </w:rPr>
+        <w:t xml:space="preserve"> </w:t>
+      </w:r>
+      <w:r>
+        <w:rPr>
+          <w:bCs/>
+        </w:rPr>
+        <w:t>que tiene relación con el cómo</w:t>
+      </w:r>
+      <w:r>
+        <w:rPr>
+          <w:b/>
+          <w:bCs/>
+        </w:rPr>
+        <w:t xml:space="preserve"> </w:t>
+      </w:r>
+      <w:r>
+        <w:t>garantizamos que lo construido responda a las expectativas de la empresa y de los usuarios.</w:t>
+      </w:r>
+    </w:p>
+    <w:p>
+      <w:pPr>
+        <w:jc w:val="both"/>
+        <w:rPr>
+          <w:b/>
+          <w:bCs/>
+        </w:rPr>
+      </w:pPr>
+      <w:r>
+        <w:t>(</w:t>
+      </w:r>
+      <w:proofErr w:type="spellStart"/>
+      <w:proofErr w:type="gramStart"/>
+      <w:r>
+        <w:t>click</w:t>
+      </w:r>
+      <w:proofErr w:type="spellEnd"/>
+      <w:proofErr w:type="gramEnd"/>
+      <w:r>
+        <w:t>)</w:t>
+      </w:r>
+    </w:p>
+    <w:p>
+      <w:pPr>
+        <w:jc w:val="both"/>
+      </w:pPr>
+    </w:p>
+    <w:p>
+      <w:pPr>
+        <w:jc w:val="both"/>
+      </w:pPr>
       <w:r>
         <w:rPr>
           <w:b/>
@@ -316,7 +514,23 @@
         <w:t>Personas</w:t>
       </w:r>
       <w:r>
-        <w:t>, es decir, como mantenemos la motivación del equipo de trabajo</w:t>
+        <w:rPr>
+          <w:b/>
+          <w:bCs/>
+        </w:rPr>
+        <w:t xml:space="preserve">… </w:t>
+      </w:r>
+      <w:r>
+        <w:t xml:space="preserve">es decir, </w:t>
+      </w:r>
+      <w:r>
+        <w:t>tener presente que el equipo del proyecto debe ser liderado de una forma que permit</w:t>
+      </w:r>
+      <w:r>
+        <w:t>a</w:t>
+      </w:r>
+      <w:r>
+        <w:t xml:space="preserve"> sostener su motivación y dedicación en el tiempo… lo que es muy importante, para enfrentar constructivamente eventuales contingencias.</w:t>
       </w:r>
     </w:p>
     <w:p>
@@ -344,13 +558,19 @@
         <w:t>Gestión de los Riesgos</w:t>
       </w:r>
       <w:r>
-        <w:t>, es decir, de qu</w:t>
-      </w:r>
-      <w:r>
-        <w:t>é</w:t>
-      </w:r>
-      <w:r>
-        <w:t xml:space="preserve"> forma prevenimos y mitigamos eventuales contingencias del proyecto.</w:t>
+        <w:rPr>
+          <w:bCs/>
+        </w:rPr>
+        <w:t>… lo asociado a prevenir</w:t>
+      </w:r>
+      <w:r>
+        <w:rPr>
+          <w:bCs/>
+        </w:rPr>
+        <w:t xml:space="preserve"> y mitigar posibles incidentes que pueden afectar el desarrollo del proyecto.</w:t>
+      </w:r>
+      <w:r>
+        <w:t xml:space="preserve"> proyecto.</w:t>
       </w:r>
     </w:p>
     <w:p>
@@ -402,139 +622,213 @@
     <w:p>
       <w:pPr>
         <w:jc w:val="both"/>
-        <w:rPr>
-          <w:b/>
-          <w:bCs/>
-        </w:rPr>
-      </w:pPr>
-      <w:r>
-        <w:t>Teniendo identificados los Factores Críticos, procedimos con la construcción del Manual de Buenas Prácticas, para lo cual comenzamos diseñando una estructura simple y eficiente para la organización de los contenidos.</w:t>
-      </w:r>
-    </w:p>
-    <w:p>
-      <w:pPr>
-        <w:jc w:val="both"/>
-        <w:rPr>
-          <w:b/>
-          <w:bCs/>
-        </w:rPr>
-      </w:pPr>
-      <w:r>
-        <w:t>(</w:t>
-      </w:r>
-      <w:proofErr w:type="spellStart"/>
-      <w:proofErr w:type="gramStart"/>
-      <w:r>
-        <w:t>click</w:t>
-      </w:r>
-      <w:proofErr w:type="spellEnd"/>
-      <w:proofErr w:type="gramEnd"/>
-      <w:r>
-        <w:t>)</w:t>
-      </w:r>
-    </w:p>
-    <w:p>
-      <w:pPr>
-        <w:jc w:val="both"/>
-      </w:pPr>
-    </w:p>
-    <w:p>
-      <w:pPr>
-        <w:jc w:val="both"/>
-        <w:rPr>
-          <w:b/>
-          <w:bCs/>
-        </w:rPr>
-      </w:pPr>
-      <w:r>
-        <w:t xml:space="preserve">Los cuales los organizamos en </w:t>
-      </w:r>
-      <w:r>
-        <w:t>función de los Factores Críticos que identificamos, es decir, agrupamos las buenas prácticas propuestas según el factor crítico sobre el cual impactan.</w:t>
-      </w:r>
-    </w:p>
-    <w:p>
-      <w:pPr>
-        <w:jc w:val="both"/>
-        <w:rPr>
-          <w:b/>
-          <w:bCs/>
-        </w:rPr>
-      </w:pPr>
-      <w:r>
-        <w:t>(</w:t>
-      </w:r>
-      <w:proofErr w:type="spellStart"/>
-      <w:proofErr w:type="gramStart"/>
-      <w:r>
-        <w:t>click</w:t>
-      </w:r>
-      <w:proofErr w:type="spellEnd"/>
-      <w:proofErr w:type="gramEnd"/>
-      <w:r>
-        <w:t>)</w:t>
-      </w:r>
-    </w:p>
-    <w:p>
-      <w:pPr>
-        <w:jc w:val="both"/>
-      </w:pPr>
-    </w:p>
-    <w:p>
-      <w:pPr>
-        <w:jc w:val="both"/>
-        <w:rPr>
-          <w:b/>
-          <w:bCs/>
-        </w:rPr>
-      </w:pPr>
-      <w:r>
-        <w:t>Es así como elaboramos, 9 prácticas para la Inicialización, 5 prácticas para la Dirección, 8 pr</w:t>
-      </w:r>
-      <w:r>
-        <w:t>ácticas para la Planificación, 6 prácticas para el Aseguramiento de la Calidad, 8 prácticas para las Personas y 7 prácticas para la Gestión de los Riesgos… y en con consecuencia, nuestro manual tiene un total 43 buenas prácticas.</w:t>
-      </w:r>
-    </w:p>
-    <w:p>
-      <w:pPr>
-        <w:jc w:val="both"/>
-        <w:rPr>
-          <w:b/>
-          <w:bCs/>
-        </w:rPr>
-      </w:pPr>
-      <w:r>
-        <w:t>(</w:t>
-      </w:r>
-      <w:proofErr w:type="spellStart"/>
-      <w:proofErr w:type="gramStart"/>
-      <w:r>
-        <w:t>click</w:t>
-      </w:r>
-      <w:proofErr w:type="spellEnd"/>
-      <w:proofErr w:type="gramEnd"/>
-      <w:r>
-        <w:t>)</w:t>
-      </w:r>
-    </w:p>
-    <w:p>
-      <w:pPr>
-        <w:jc w:val="both"/>
-      </w:pPr>
-    </w:p>
-    <w:p>
-      <w:pPr>
-        <w:jc w:val="both"/>
-        <w:rPr>
-          <w:b/>
-          <w:bCs/>
-        </w:rPr>
-      </w:pPr>
-      <w:r>
-        <w:t>Todas ellas revis</w:t>
-      </w:r>
-      <w:r>
-        <w:t xml:space="preserve">adas por representantes de Zofri empoderados, es decir, por el Gerente de </w:t>
+      </w:pPr>
+      <w:r>
+        <w:t>Teniendo identificados los Factores Críticos, procedimos con la construcción del Manual de Buenas Prácticas</w:t>
+      </w:r>
+    </w:p>
+    <w:p>
+      <w:pPr>
+        <w:jc w:val="both"/>
+      </w:pPr>
+      <w:r>
+        <w:t>(</w:t>
+      </w:r>
+      <w:proofErr w:type="spellStart"/>
+      <w:proofErr w:type="gramStart"/>
+      <w:r>
+        <w:t>click</w:t>
+      </w:r>
+      <w:proofErr w:type="spellEnd"/>
+      <w:proofErr w:type="gramEnd"/>
+      <w:r>
+        <w:t>)</w:t>
+      </w:r>
+    </w:p>
+    <w:p>
+      <w:pPr>
+        <w:jc w:val="both"/>
+      </w:pPr>
+    </w:p>
+    <w:p>
+      <w:pPr>
+        <w:jc w:val="both"/>
+        <w:rPr>
+          <w:b/>
+          <w:bCs/>
+        </w:rPr>
+      </w:pPr>
+      <w:r>
+        <w:t>P</w:t>
+      </w:r>
+      <w:r>
+        <w:t>ara lo cual comenzamos diseñando una estructura simple y eficiente para la organización de los contenidos.</w:t>
+      </w:r>
+    </w:p>
+    <w:p>
+      <w:pPr>
+        <w:jc w:val="both"/>
+        <w:rPr>
+          <w:b/>
+          <w:bCs/>
+        </w:rPr>
+      </w:pPr>
+      <w:r>
+        <w:t>(</w:t>
+      </w:r>
+      <w:proofErr w:type="spellStart"/>
+      <w:proofErr w:type="gramStart"/>
+      <w:r>
+        <w:t>click</w:t>
+      </w:r>
+      <w:proofErr w:type="spellEnd"/>
+      <w:proofErr w:type="gramEnd"/>
+      <w:r>
+        <w:t>)</w:t>
+      </w:r>
+    </w:p>
+    <w:p>
+      <w:pPr>
+        <w:jc w:val="both"/>
+      </w:pPr>
+    </w:p>
+    <w:p>
+      <w:pPr>
+        <w:jc w:val="both"/>
+        <w:rPr>
+          <w:b/>
+          <w:bCs/>
+        </w:rPr>
+      </w:pPr>
+      <w:r>
+        <w:t>Los cuales los organizamos en función de los Factores Críticos que identificamos, es decir, agrupamos las buenas prácticas propuestas según el factor crítico sobre el cual impactan.</w:t>
+      </w:r>
+    </w:p>
+    <w:p>
+      <w:pPr>
+        <w:jc w:val="both"/>
+        <w:rPr>
+          <w:b/>
+          <w:bCs/>
+        </w:rPr>
+      </w:pPr>
+      <w:r>
+        <w:t>(</w:t>
+      </w:r>
+      <w:proofErr w:type="spellStart"/>
+      <w:proofErr w:type="gramStart"/>
+      <w:r>
+        <w:t>click</w:t>
+      </w:r>
+      <w:proofErr w:type="spellEnd"/>
+      <w:proofErr w:type="gramEnd"/>
+      <w:r>
+        <w:t>)</w:t>
+      </w:r>
+    </w:p>
+    <w:p>
+      <w:pPr>
+        <w:jc w:val="both"/>
+      </w:pPr>
+    </w:p>
+    <w:p>
+      <w:pPr>
+        <w:jc w:val="both"/>
+      </w:pPr>
+      <w:r>
+        <w:t>Es así como elaboramos, 9 prácticas para la Inicialización, 5 prácticas para la Dirección, 8 prácticas para la Planificación, 6 prácticas para el Aseguramiento de la Calidad, 8 prácticas para las Personas y 7 prácticas para la Gestión de los Riesgos</w:t>
+      </w:r>
+      <w:r>
+        <w:t>.</w:t>
+      </w:r>
+    </w:p>
+    <w:p>
+      <w:pPr>
+        <w:jc w:val="both"/>
+      </w:pPr>
+      <w:r>
+        <w:t>(</w:t>
+      </w:r>
+      <w:proofErr w:type="spellStart"/>
+      <w:proofErr w:type="gramStart"/>
+      <w:r>
+        <w:t>click</w:t>
+      </w:r>
+      <w:proofErr w:type="spellEnd"/>
+      <w:proofErr w:type="gramEnd"/>
+      <w:r>
+        <w:t>)</w:t>
+      </w:r>
+    </w:p>
+    <w:p>
+      <w:pPr>
+        <w:jc w:val="both"/>
+      </w:pPr>
+    </w:p>
+    <w:p>
+      <w:pPr>
+        <w:jc w:val="both"/>
+        <w:rPr>
+          <w:b/>
+          <w:bCs/>
+        </w:rPr>
+      </w:pPr>
+      <w:r>
+        <w:t xml:space="preserve">En total, </w:t>
+      </w:r>
+      <w:r>
+        <w:t xml:space="preserve">nuestro manual </w:t>
+      </w:r>
+      <w:r>
+        <w:t>suma</w:t>
+      </w:r>
+      <w:r>
+        <w:t xml:space="preserve"> 43 buenas prácticas.</w:t>
+      </w:r>
+    </w:p>
+    <w:p>
+      <w:pPr>
+        <w:jc w:val="both"/>
+        <w:rPr>
+          <w:b/>
+          <w:bCs/>
+        </w:rPr>
+      </w:pPr>
+      <w:r>
+        <w:t>(</w:t>
+      </w:r>
+      <w:proofErr w:type="spellStart"/>
+      <w:proofErr w:type="gramStart"/>
+      <w:r>
+        <w:t>click</w:t>
+      </w:r>
+      <w:proofErr w:type="spellEnd"/>
+      <w:proofErr w:type="gramEnd"/>
+      <w:r>
+        <w:t>)</w:t>
+      </w:r>
+    </w:p>
+    <w:p>
+      <w:pPr>
+        <w:jc w:val="both"/>
+      </w:pPr>
+    </w:p>
+    <w:p>
+      <w:pPr>
+        <w:jc w:val="both"/>
+        <w:rPr>
+          <w:b/>
+          <w:bCs/>
+        </w:rPr>
+      </w:pPr>
+      <w:r>
+        <w:t>Todas ellas revisadas por representantes de</w:t>
+      </w:r>
+      <w:r>
+        <w:t xml:space="preserve"> la Empresa que están </w:t>
+      </w:r>
+      <w:r>
+        <w:t xml:space="preserve">empoderados, es decir, por el Gerente de </w:t>
       </w:r>
       <w:proofErr w:type="spellStart"/>
       <w:r>
@@ -542,55 +836,73 @@
       </w:r>
       <w:proofErr w:type="spellEnd"/>
       <w:r>
-        <w:t xml:space="preserve">. y Finanzas, Subgerente de Auditoría, Subgerente de TIC y el </w:t>
+        <w:t xml:space="preserve">. y Finanzas, </w:t>
+      </w:r>
+      <w:r>
+        <w:t xml:space="preserve">el </w:t>
+      </w:r>
+      <w:r>
+        <w:t xml:space="preserve">Subgerente de Auditoría, </w:t>
+      </w:r>
+      <w:r>
+        <w:t xml:space="preserve">el </w:t>
+      </w:r>
+      <w:r>
+        <w:t xml:space="preserve">Subgerente de TIC y el </w:t>
       </w:r>
       <w:r>
         <w:t>j</w:t>
       </w:r>
       <w:r>
-        <w:t>efe del Proyecto SAP.</w:t>
-      </w:r>
-    </w:p>
-    <w:p>
-      <w:pPr>
-        <w:jc w:val="both"/>
-        <w:rPr>
-          <w:b/>
-          <w:bCs/>
-        </w:rPr>
-      </w:pPr>
-      <w:r>
-        <w:t>(</w:t>
-      </w:r>
-      <w:proofErr w:type="spellStart"/>
-      <w:proofErr w:type="gramStart"/>
-      <w:r>
-        <w:t>click</w:t>
-      </w:r>
-      <w:proofErr w:type="spellEnd"/>
-      <w:proofErr w:type="gramEnd"/>
-      <w:r>
-        <w:t>)</w:t>
-      </w:r>
-    </w:p>
-    <w:p>
-      <w:pPr>
-        <w:jc w:val="both"/>
-      </w:pPr>
-    </w:p>
-    <w:p>
-      <w:pPr>
-        <w:jc w:val="both"/>
-        <w:rPr>
-          <w:b/>
-          <w:bCs/>
-        </w:rPr>
-      </w:pPr>
-      <w:r>
-        <w:t>La imagen de la derecha corresponde a la portada de nuestro manual de buenas práctica</w:t>
-      </w:r>
-      <w:r>
-        <w:t>s, el cual fue validado completamente por la empresa.</w:t>
+        <w:t>efe del Proyecto SAP</w:t>
+      </w:r>
+      <w:r>
+        <w:t>… actualmente en desarrollo.</w:t>
+      </w:r>
+    </w:p>
+    <w:p>
+      <w:pPr>
+        <w:jc w:val="both"/>
+        <w:rPr>
+          <w:b/>
+          <w:bCs/>
+        </w:rPr>
+      </w:pPr>
+      <w:r>
+        <w:t>(</w:t>
+      </w:r>
+      <w:proofErr w:type="spellStart"/>
+      <w:proofErr w:type="gramStart"/>
+      <w:r>
+        <w:t>click</w:t>
+      </w:r>
+      <w:proofErr w:type="spellEnd"/>
+      <w:proofErr w:type="gramEnd"/>
+      <w:r>
+        <w:t>)</w:t>
+      </w:r>
+    </w:p>
+    <w:p>
+      <w:pPr>
+        <w:jc w:val="both"/>
+      </w:pPr>
+    </w:p>
+    <w:p>
+      <w:pPr>
+        <w:jc w:val="both"/>
+        <w:rPr>
+          <w:b/>
+          <w:bCs/>
+        </w:rPr>
+      </w:pPr>
+      <w:r>
+        <w:t xml:space="preserve">La imagen de la derecha corresponde a la portada de nuestro manual de buenas prácticas, el cual fue validado completamente por la </w:t>
+      </w:r>
+      <w:r>
+        <w:t>organización</w:t>
+      </w:r>
+      <w:r>
+        <w:t>.</w:t>
       </w:r>
     </w:p>
     <w:p>
@@ -655,23 +967,44 @@
         <w:jc w:val="both"/>
       </w:pPr>
       <w:r>
-        <w:t>Continuando con el desarrollo de nuestro último objetivo, procedimos con el diseño de una propuesta de plan de implementación, que permitiera facilitar el uso del manual que construim</w:t>
-      </w:r>
-      <w:r>
-        <w:t xml:space="preserve">os. </w:t>
-      </w:r>
-    </w:p>
-    <w:p>
-      <w:pPr>
-        <w:jc w:val="both"/>
-      </w:pPr>
-    </w:p>
-    <w:p>
-      <w:pPr>
-        <w:jc w:val="both"/>
-      </w:pPr>
-      <w:r>
-        <w:t xml:space="preserve">En nuestra propuesta </w:t>
+        <w:t xml:space="preserve">Continuando con el desarrollo de nuestro último objetivo, procedimos con el diseño de una propuesta de plan de implementación, que permitiera facilitar el uso del manual que construimos. </w:t>
+      </w:r>
+    </w:p>
+    <w:p>
+      <w:pPr>
+        <w:jc w:val="both"/>
+      </w:pPr>
+      <w:r>
+        <w:t>(</w:t>
+      </w:r>
+      <w:proofErr w:type="spellStart"/>
+      <w:proofErr w:type="gramStart"/>
+      <w:r>
+        <w:t>click</w:t>
+      </w:r>
+      <w:proofErr w:type="spellEnd"/>
+      <w:proofErr w:type="gramEnd"/>
+      <w:r>
+        <w:t>)</w:t>
+      </w:r>
+    </w:p>
+    <w:p>
+      <w:pPr>
+        <w:jc w:val="both"/>
+      </w:pPr>
+    </w:p>
+    <w:p>
+      <w:pPr>
+        <w:jc w:val="both"/>
+      </w:pPr>
+      <w:r>
+        <w:t xml:space="preserve">En </w:t>
+      </w:r>
+      <w:r>
+        <w:t>dicha</w:t>
+      </w:r>
+      <w:r>
+        <w:t xml:space="preserve"> propuesta </w:t>
       </w:r>
       <w:r>
         <w:t xml:space="preserve">iniciamos </w:t>
@@ -684,22 +1017,40 @@
       <w:pPr>
         <w:jc w:val="both"/>
       </w:pPr>
-    </w:p>
-    <w:p>
-      <w:pPr>
-        <w:jc w:val="both"/>
-      </w:pPr>
-      <w:r>
-        <w:t xml:space="preserve">Luego se </w:t>
-      </w:r>
-      <w:r>
-        <w:t xml:space="preserve">continua </w:t>
-      </w:r>
-      <w:r>
-        <w:t>con actividades para social</w:t>
-      </w:r>
-      <w:r>
-        <w:t xml:space="preserve">izar el contenido del manual entre las todas las gerencias y de esta forma, cubrir a toda la compañía sobre </w:t>
+      <w:r>
+        <w:t>(</w:t>
+      </w:r>
+      <w:proofErr w:type="spellStart"/>
+      <w:proofErr w:type="gramStart"/>
+      <w:r>
+        <w:t>click</w:t>
+      </w:r>
+      <w:proofErr w:type="spellEnd"/>
+      <w:proofErr w:type="gramEnd"/>
+      <w:r>
+        <w:t>)</w:t>
+      </w:r>
+    </w:p>
+    <w:p>
+      <w:pPr>
+        <w:jc w:val="both"/>
+      </w:pPr>
+    </w:p>
+    <w:p>
+      <w:pPr>
+        <w:jc w:val="both"/>
+      </w:pPr>
+      <w:r>
+        <w:t xml:space="preserve">Luego </w:t>
+      </w:r>
+      <w:r>
+        <w:t>continuamos</w:t>
+      </w:r>
+      <w:r>
+        <w:t xml:space="preserve"> </w:t>
+      </w:r>
+      <w:r>
+        <w:t xml:space="preserve">con actividades para socializar el contenido del manual entre las todas las gerencias y de esta forma, cubrir a toda la compañía sobre </w:t>
       </w:r>
       <w:r>
         <w:t xml:space="preserve">la utilidad del </w:t>
@@ -711,23 +1062,68 @@
         <w:t xml:space="preserve"> de</w:t>
       </w:r>
       <w:r>
-        <w:t xml:space="preserve"> buenas prácticas.</w:t>
-      </w:r>
-    </w:p>
-    <w:p>
-      <w:pPr>
-        <w:jc w:val="both"/>
-      </w:pPr>
-    </w:p>
-    <w:p>
-      <w:pPr>
-        <w:jc w:val="both"/>
-      </w:pPr>
-      <w:r>
-        <w:t>En paralelo la subgerencia de auditoría deberá elaborar una política que obligue el uso del manual en</w:t>
-      </w:r>
-      <w:r>
-        <w:t xml:space="preserve"> el contexto de los nuevos proyectos informáticos.</w:t>
+        <w:t xml:space="preserve"> </w:t>
+      </w:r>
+      <w:r>
+        <w:t xml:space="preserve">las </w:t>
+      </w:r>
+      <w:r>
+        <w:t>buenas prácticas.</w:t>
+      </w:r>
+    </w:p>
+    <w:p>
+      <w:pPr>
+        <w:jc w:val="both"/>
+      </w:pPr>
+      <w:r>
+        <w:t>(</w:t>
+      </w:r>
+      <w:proofErr w:type="spellStart"/>
+      <w:proofErr w:type="gramStart"/>
+      <w:r>
+        <w:t>click</w:t>
+      </w:r>
+      <w:proofErr w:type="spellEnd"/>
+      <w:proofErr w:type="gramEnd"/>
+      <w:r>
+        <w:t>)</w:t>
+      </w:r>
+    </w:p>
+    <w:p>
+      <w:pPr>
+        <w:jc w:val="both"/>
+      </w:pPr>
+    </w:p>
+    <w:p>
+      <w:pPr>
+        <w:jc w:val="both"/>
+      </w:pPr>
+      <w:r>
+        <w:t>En paralelo</w:t>
+      </w:r>
+      <w:r>
+        <w:t>,</w:t>
+      </w:r>
+      <w:r>
+        <w:t xml:space="preserve"> la subgerencia de auditoría deberá elaborar una política que obligue el uso del manual en el contexto de los nuevos proyectos informáticos.</w:t>
+      </w:r>
+    </w:p>
+    <w:p>
+      <w:pPr>
+        <w:jc w:val="both"/>
+      </w:pPr>
+      <w:r>
+        <w:t>(</w:t>
+      </w:r>
+      <w:proofErr w:type="spellStart"/>
+      <w:proofErr w:type="gramStart"/>
+      <w:r>
+        <w:t>click</w:t>
+      </w:r>
+      <w:proofErr w:type="spellEnd"/>
+      <w:proofErr w:type="gramEnd"/>
+      <w:r>
+        <w:t>)</w:t>
       </w:r>
     </w:p>
     <w:p>
@@ -746,29 +1142,60 @@
         <w:t>m</w:t>
       </w:r>
       <w:r>
-        <w:t>archa blanca</w:t>
-      </w:r>
-      <w:r>
-        <w:t xml:space="preserve"> que permita poner en uso algunas de las prácticas propuestas</w:t>
-      </w:r>
-      <w:r>
-        <w:t xml:space="preserve">. </w:t>
-      </w:r>
-    </w:p>
-    <w:p>
-      <w:pPr>
-        <w:jc w:val="both"/>
-      </w:pPr>
-    </w:p>
-    <w:p>
-      <w:pPr>
-        <w:jc w:val="both"/>
-      </w:pPr>
-      <w:r>
-        <w:t xml:space="preserve">Con todo nuestro plan de </w:t>
-      </w:r>
-      <w:r>
-        <w:t xml:space="preserve">implementación tiene una duración de 10 semanas y </w:t>
+        <w:t>archa blanca que permita poner en uso algunas de las prácticas propuestas</w:t>
+      </w:r>
+      <w:r>
+        <w:t>… todos los años existe un nuevo proyecto en Zofri.</w:t>
+      </w:r>
+      <w:r>
+        <w:t xml:space="preserve"> </w:t>
+      </w:r>
+    </w:p>
+    <w:p>
+      <w:pPr>
+        <w:jc w:val="both"/>
+      </w:pPr>
+    </w:p>
+    <w:p>
+      <w:pPr>
+        <w:jc w:val="both"/>
+      </w:pPr>
+      <w:r>
+        <w:t>Con todo nuestro plan de implementación tiene una duración de 10 semanas</w:t>
+      </w:r>
+    </w:p>
+    <w:p>
+      <w:pPr>
+        <w:jc w:val="both"/>
+      </w:pPr>
+      <w:r>
+        <w:t>(</w:t>
+      </w:r>
+      <w:proofErr w:type="spellStart"/>
+      <w:proofErr w:type="gramStart"/>
+      <w:r>
+        <w:t>click</w:t>
+      </w:r>
+      <w:proofErr w:type="spellEnd"/>
+      <w:proofErr w:type="gramEnd"/>
+      <w:r>
+        <w:t>)</w:t>
+      </w:r>
+    </w:p>
+    <w:p>
+      <w:pPr>
+        <w:jc w:val="both"/>
+      </w:pPr>
+    </w:p>
+    <w:p>
+      <w:pPr>
+        <w:jc w:val="both"/>
+      </w:pPr>
+      <w:r>
+        <w:t>…</w:t>
+      </w:r>
+      <w:r>
+        <w:t xml:space="preserve"> y </w:t>
       </w:r>
       <w:r>
         <w:t xml:space="preserve">un </w:t>
@@ -777,8 +1204,31 @@
         <w:t>costo total de $3.611.250</w:t>
       </w:r>
       <w:r>
-        <w:t>.</w:t>
-      </w:r>
+        <w:t>, valorizados según las Horas Hombres de las personas que ejecutarán el plan de implementación.</w:t>
+      </w:r>
+    </w:p>
+    <w:p>
+      <w:pPr>
+        <w:jc w:val="both"/>
+      </w:pPr>
+      <w:r>
+        <w:t>(</w:t>
+      </w:r>
+      <w:proofErr w:type="spellStart"/>
+      <w:proofErr w:type="gramStart"/>
+      <w:r>
+        <w:t>click</w:t>
+      </w:r>
+      <w:proofErr w:type="spellEnd"/>
+      <w:proofErr w:type="gramEnd"/>
+      <w:r>
+        <w:t>)</w:t>
+      </w:r>
+    </w:p>
+    <w:p>
+      <w:pPr>
+        <w:jc w:val="both"/>
+      </w:pPr>
     </w:p>
     <w:p>
       <w:pPr>
@@ -837,59 +1287,129 @@
         <w:rPr>
           <w:bCs/>
         </w:rPr>
-        <w:t>Luego de desarrollado el trabajo y desde el punto de vista de las conclusiones, podemos decir con relación a nuestro primer objetivo.</w:t>
-      </w:r>
-    </w:p>
-    <w:p>
-      <w:pPr>
-        <w:jc w:val="both"/>
-        <w:rPr>
-          <w:bCs/>
-        </w:rPr>
-      </w:pPr>
-      <w:r>
-        <w:rPr>
-          <w:bCs/>
-        </w:rPr>
-        <w:t>(</w:t>
-      </w:r>
-      <w:proofErr w:type="spellStart"/>
-      <w:proofErr w:type="gramStart"/>
-      <w:r>
-        <w:rPr>
-          <w:bCs/>
-        </w:rPr>
-        <w:t>click</w:t>
-      </w:r>
-      <w:proofErr w:type="spellEnd"/>
-      <w:proofErr w:type="gramEnd"/>
-      <w:r>
-        <w:rPr>
-          <w:bCs/>
-        </w:rPr>
-        <w:t>)</w:t>
-      </w:r>
-    </w:p>
-    <w:p>
-      <w:pPr>
-        <w:jc w:val="both"/>
-        <w:rPr>
-          <w:bCs/>
-        </w:rPr>
-      </w:pPr>
-    </w:p>
-    <w:p>
-      <w:pPr>
-        <w:jc w:val="both"/>
-        <w:rPr>
-          <w:bCs/>
-        </w:rPr>
-      </w:pPr>
-      <w:r>
-        <w:rPr>
-          <w:bCs/>
-        </w:rPr>
-        <w:t>El estudio que hicimos de algunos model</w:t>
+        <w:t xml:space="preserve">Luego de desarrollado </w:t>
+      </w:r>
+      <w:r>
+        <w:rPr>
+          <w:bCs/>
+        </w:rPr>
+        <w:t>nuestro</w:t>
+      </w:r>
+      <w:r>
+        <w:rPr>
+          <w:bCs/>
+        </w:rPr>
+        <w:t xml:space="preserve"> trabajo y desde el punto de vista de las conclusiones, podemos decir con relación a nuestro primer objetivo.</w:t>
+      </w:r>
+    </w:p>
+    <w:p>
+      <w:pPr>
+        <w:jc w:val="both"/>
+        <w:rPr>
+          <w:bCs/>
+        </w:rPr>
+      </w:pPr>
+      <w:r>
+        <w:rPr>
+          <w:bCs/>
+        </w:rPr>
+        <w:t>(</w:t>
+      </w:r>
+      <w:proofErr w:type="spellStart"/>
+      <w:proofErr w:type="gramStart"/>
+      <w:r>
+        <w:rPr>
+          <w:bCs/>
+        </w:rPr>
+        <w:t>click</w:t>
+      </w:r>
+      <w:proofErr w:type="spellEnd"/>
+      <w:proofErr w:type="gramEnd"/>
+      <w:r>
+        <w:rPr>
+          <w:bCs/>
+        </w:rPr>
+        <w:t>)</w:t>
+      </w:r>
+    </w:p>
+    <w:p>
+      <w:pPr>
+        <w:jc w:val="both"/>
+        <w:rPr>
+          <w:bCs/>
+        </w:rPr>
+      </w:pPr>
+    </w:p>
+    <w:p>
+      <w:pPr>
+        <w:jc w:val="both"/>
+        <w:rPr>
+          <w:bCs/>
+        </w:rPr>
+      </w:pPr>
+      <w:r>
+        <w:rPr>
+          <w:bCs/>
+        </w:rPr>
+        <w:t>“Identificar los Factores Críticos que en influyen en las Buenas Prácticas del área bajo estudio”</w:t>
+      </w:r>
+    </w:p>
+    <w:p>
+      <w:pPr>
+        <w:jc w:val="both"/>
+        <w:rPr>
+          <w:bCs/>
+        </w:rPr>
+      </w:pPr>
+      <w:r>
+        <w:rPr>
+          <w:bCs/>
+        </w:rPr>
+        <w:t>(</w:t>
+      </w:r>
+      <w:proofErr w:type="spellStart"/>
+      <w:proofErr w:type="gramStart"/>
+      <w:r>
+        <w:rPr>
+          <w:bCs/>
+        </w:rPr>
+        <w:t>click</w:t>
+      </w:r>
+      <w:proofErr w:type="spellEnd"/>
+      <w:proofErr w:type="gramEnd"/>
+      <w:r>
+        <w:rPr>
+          <w:bCs/>
+        </w:rPr>
+        <w:t>)</w:t>
+      </w:r>
+    </w:p>
+    <w:p>
+      <w:pPr>
+        <w:jc w:val="both"/>
+        <w:rPr>
+          <w:bCs/>
+        </w:rPr>
+      </w:pPr>
+    </w:p>
+    <w:p>
+      <w:pPr>
+        <w:jc w:val="both"/>
+        <w:rPr>
+          <w:bCs/>
+        </w:rPr>
+      </w:pPr>
+      <w:r>
+        <w:rPr>
+          <w:bCs/>
+        </w:rPr>
+        <w:t>Que e</w:t>
+      </w:r>
+      <w:r>
+        <w:rPr>
+          <w:bCs/>
+        </w:rPr>
+        <w:t>l estudio que hicimos de algunos model</w:t>
       </w:r>
       <w:r>
         <w:rPr>
@@ -913,59 +1433,95 @@
         <w:rPr>
           <w:bCs/>
         </w:rPr>
-        <w:t xml:space="preserve"> fue esencial para focalizar el proceso de análisis de las problemáticas ocurridas en proyectos históricos de la organización.</w:t>
-      </w:r>
-    </w:p>
-    <w:p>
-      <w:pPr>
-        <w:jc w:val="both"/>
-        <w:rPr>
-          <w:bCs/>
-        </w:rPr>
-      </w:pPr>
-      <w:r>
-        <w:rPr>
-          <w:bCs/>
-        </w:rPr>
-        <w:t>(</w:t>
-      </w:r>
-      <w:proofErr w:type="spellStart"/>
-      <w:proofErr w:type="gramStart"/>
-      <w:r>
-        <w:rPr>
-          <w:bCs/>
-        </w:rPr>
-        <w:t>click</w:t>
-      </w:r>
-      <w:proofErr w:type="spellEnd"/>
-      <w:proofErr w:type="gramEnd"/>
-      <w:r>
-        <w:rPr>
-          <w:bCs/>
-        </w:rPr>
-        <w:t>)</w:t>
-      </w:r>
-    </w:p>
-    <w:p>
-      <w:pPr>
-        <w:jc w:val="both"/>
-        <w:rPr>
-          <w:bCs/>
-        </w:rPr>
-      </w:pPr>
-    </w:p>
-    <w:p>
-      <w:pPr>
-        <w:jc w:val="both"/>
-        <w:rPr>
-          <w:bCs/>
-        </w:rPr>
-      </w:pPr>
-      <w:r>
-        <w:rPr>
-          <w:bCs/>
-        </w:rPr>
-        <w:t>Por lo mismo, la identificación que hicimos de los factores críticos, fueron inmediatamente aceptados y validados por los representantes de Zofri.</w:t>
+        <w:t xml:space="preserve"> fue esencial para focalizar </w:t>
+      </w:r>
+      <w:r>
+        <w:rPr>
+          <w:bCs/>
+        </w:rPr>
+        <w:t xml:space="preserve">nuestro </w:t>
+      </w:r>
+      <w:r>
+        <w:rPr>
+          <w:bCs/>
+        </w:rPr>
+        <w:t>proceso de análisis de las problemáticas ocurridas en proyectos históricos de la organización.</w:t>
+      </w:r>
+    </w:p>
+    <w:p>
+      <w:pPr>
+        <w:jc w:val="both"/>
+        <w:rPr>
+          <w:bCs/>
+        </w:rPr>
+      </w:pPr>
+      <w:r>
+        <w:rPr>
+          <w:bCs/>
+        </w:rPr>
+        <w:t>(</w:t>
+      </w:r>
+      <w:proofErr w:type="spellStart"/>
+      <w:proofErr w:type="gramStart"/>
+      <w:r>
+        <w:rPr>
+          <w:bCs/>
+        </w:rPr>
+        <w:t>click</w:t>
+      </w:r>
+      <w:proofErr w:type="spellEnd"/>
+      <w:proofErr w:type="gramEnd"/>
+      <w:r>
+        <w:rPr>
+          <w:bCs/>
+        </w:rPr>
+        <w:t>)</w:t>
+      </w:r>
+    </w:p>
+    <w:p>
+      <w:pPr>
+        <w:jc w:val="both"/>
+        <w:rPr>
+          <w:bCs/>
+        </w:rPr>
+      </w:pPr>
+    </w:p>
+    <w:p>
+      <w:pPr>
+        <w:jc w:val="both"/>
+        <w:rPr>
+          <w:bCs/>
+        </w:rPr>
+      </w:pPr>
+      <w:r>
+        <w:rPr>
+          <w:bCs/>
+        </w:rPr>
+        <w:t>Por lo mismo, la identificación que hicimos de los factores críticos fue inmediatamente aceptad</w:t>
+      </w:r>
+      <w:r>
+        <w:rPr>
+          <w:bCs/>
+        </w:rPr>
+        <w:t>a</w:t>
+      </w:r>
+      <w:r>
+        <w:rPr>
+          <w:bCs/>
+        </w:rPr>
+        <w:t xml:space="preserve"> y validad</w:t>
+      </w:r>
+      <w:r>
+        <w:rPr>
+          <w:bCs/>
+        </w:rPr>
+        <w:t>a</w:t>
+      </w:r>
+      <w:r>
+        <w:rPr>
+          <w:bCs/>
+        </w:rPr>
+        <w:t xml:space="preserve"> por los representantes de Zofri.</w:t>
       </w:r>
     </w:p>
     <w:p/>
@@ -997,9 +1553,6 @@
       <w:r>
         <w:t>o</w:t>
       </w:r>
-      <w:r>
-        <w:t xml:space="preserve"> es factible concluir que:</w:t>
-      </w:r>
     </w:p>
     <w:p>
       <w:r>
@@ -1018,14 +1571,59 @@
     </w:p>
     <w:p/>
     <w:p>
-      <w:pPr>
-        <w:jc w:val="both"/>
-      </w:pPr>
-      <w:r>
-        <w:t xml:space="preserve">Hemos construido un documento que no tiene precedentes en Zofri. Si bien, </w:t>
-      </w:r>
-      <w:r>
-        <w:t xml:space="preserve">existen algunos procedimientos internos, ellos están orientados al cumplimiento de trámites administrativos. </w:t>
+      <w:r>
+        <w:t>“Desarrollar los elementos centrales del manual de buenas prácticas”</w:t>
+      </w:r>
+    </w:p>
+    <w:p>
+      <w:r>
+        <w:t>(</w:t>
+      </w:r>
+      <w:proofErr w:type="spellStart"/>
+      <w:proofErr w:type="gramStart"/>
+      <w:r>
+        <w:t>click</w:t>
+      </w:r>
+      <w:proofErr w:type="spellEnd"/>
+      <w:proofErr w:type="gramEnd"/>
+      <w:r>
+        <w:t>)</w:t>
+      </w:r>
+    </w:p>
+    <w:p/>
+    <w:p>
+      <w:pPr>
+        <w:jc w:val="both"/>
+      </w:pPr>
+      <w:r>
+        <w:t>Podemos concluir que hemos</w:t>
+      </w:r>
+      <w:r>
+        <w:t xml:space="preserve"> construido un documento que no tiene precedentes en</w:t>
+      </w:r>
+      <w:r>
+        <w:t xml:space="preserve"> la</w:t>
+      </w:r>
+      <w:r>
+        <w:t xml:space="preserve"> </w:t>
+      </w:r>
+      <w:r>
+        <w:t>Empresa y s</w:t>
+      </w:r>
+      <w:r>
+        <w:t xml:space="preserve">i bien, </w:t>
+      </w:r>
+      <w:r>
+        <w:t>existen algunos procedimientos internos, ellos están orientados al cumplimiento de trámites administrativos</w:t>
+      </w:r>
+      <w:r>
+        <w:t xml:space="preserve">… </w:t>
+      </w:r>
+      <w:r>
+        <w:t xml:space="preserve">en la práctica </w:t>
+      </w:r>
+      <w:r>
+        <w:t>no hay nada que sirva como guía</w:t>
       </w:r>
     </w:p>
     <w:p>
@@ -1062,7 +1660,19 @@
         <w:t>manual</w:t>
       </w:r>
       <w:r>
-        <w:t xml:space="preserve"> genera la oportunidad de construir otros documentos</w:t>
+        <w:t xml:space="preserve"> genera la oportunidad </w:t>
+      </w:r>
+      <w:r>
+        <w:t xml:space="preserve">y el interés </w:t>
+      </w:r>
+      <w:r>
+        <w:t xml:space="preserve">de construir </w:t>
+      </w:r>
+      <w:r>
+        <w:t>nuevos</w:t>
+      </w:r>
+      <w:r>
+        <w:t xml:space="preserve"> documentos</w:t>
       </w:r>
       <w:r>
         <w:t>,</w:t>
@@ -1103,88 +1713,162 @@
         <w:jc w:val="both"/>
       </w:pPr>
       <w:r>
-        <w:t>Para nuestro tercer objetivo, la conclusión inmediata es</w:t>
-      </w:r>
-    </w:p>
-    <w:p>
-      <w:pPr>
-        <w:jc w:val="both"/>
-      </w:pPr>
-      <w:r>
-        <w:t>(</w:t>
-      </w:r>
-      <w:proofErr w:type="spellStart"/>
-      <w:proofErr w:type="gramStart"/>
-      <w:r>
-        <w:t>click</w:t>
-      </w:r>
-      <w:proofErr w:type="spellEnd"/>
-      <w:proofErr w:type="gramEnd"/>
-      <w:r>
-        <w:t>)</w:t>
-      </w:r>
-    </w:p>
-    <w:p>
-      <w:pPr>
-        <w:jc w:val="both"/>
-      </w:pPr>
-    </w:p>
-    <w:p>
-      <w:pPr>
-        <w:jc w:val="both"/>
-      </w:pPr>
-      <w:r>
-        <w:t>Que nuestro plan permite acelerar el proceso de aprendizaje respecto a la relevancia de gestionar los factores críticos en el contexto de los proyectos</w:t>
-      </w:r>
-    </w:p>
-    <w:p>
-      <w:pPr>
-        <w:jc w:val="both"/>
-      </w:pPr>
-      <w:r>
-        <w:t>(</w:t>
-      </w:r>
-      <w:proofErr w:type="spellStart"/>
-      <w:proofErr w:type="gramStart"/>
-      <w:r>
-        <w:t>click</w:t>
-      </w:r>
-      <w:proofErr w:type="spellEnd"/>
-      <w:proofErr w:type="gramEnd"/>
-      <w:r>
-        <w:t>)</w:t>
-      </w:r>
-    </w:p>
-    <w:p>
-      <w:pPr>
-        <w:jc w:val="both"/>
-      </w:pPr>
-    </w:p>
-    <w:p>
-      <w:pPr>
-        <w:jc w:val="both"/>
-      </w:pPr>
-      <w:r>
-        <w:t>El enfoque en la gestión de estos factores es lo que permitirá sostener las buenas prácticas en el tiempo.</w:t>
-      </w:r>
-    </w:p>
-    <w:p>
-      <w:pPr>
-        <w:jc w:val="both"/>
-      </w:pPr>
-    </w:p>
-    <w:p>
-      <w:pPr>
-        <w:jc w:val="both"/>
-        <w:rPr>
-          <w:b/>
-        </w:rPr>
-      </w:pPr>
-      <w:proofErr w:type="spellStart"/>
-      <w:r>
-        <w:rPr>
-          <w:b/>
-        </w:rPr>
+        <w:t>Para nuestro tercer objetivo</w:t>
+      </w:r>
+    </w:p>
+    <w:p>
+      <w:pPr>
+        <w:jc w:val="both"/>
+      </w:pPr>
+      <w:r>
+        <w:t>(</w:t>
+      </w:r>
+      <w:proofErr w:type="spellStart"/>
+      <w:proofErr w:type="gramStart"/>
+      <w:r>
+        <w:t>click</w:t>
+      </w:r>
+      <w:proofErr w:type="spellEnd"/>
+      <w:proofErr w:type="gramEnd"/>
+      <w:r>
+        <w:t>)</w:t>
+      </w:r>
+    </w:p>
+    <w:p>
+      <w:pPr>
+        <w:jc w:val="both"/>
+      </w:pPr>
+    </w:p>
+    <w:p>
+      <w:pPr>
+        <w:jc w:val="both"/>
+      </w:pPr>
+      <w:r>
+        <w:t>“Proponer un plan de implementación del manual de buenas prácticas”</w:t>
+      </w:r>
+    </w:p>
+    <w:p>
+      <w:pPr>
+        <w:jc w:val="both"/>
+      </w:pPr>
+      <w:r>
+        <w:t>(</w:t>
+      </w:r>
+      <w:proofErr w:type="spellStart"/>
+      <w:proofErr w:type="gramStart"/>
+      <w:r>
+        <w:t>click</w:t>
+      </w:r>
+      <w:proofErr w:type="spellEnd"/>
+      <w:proofErr w:type="gramEnd"/>
+      <w:r>
+        <w:t>)</w:t>
+      </w:r>
+    </w:p>
+    <w:p>
+      <w:pPr>
+        <w:jc w:val="both"/>
+      </w:pPr>
+    </w:p>
+    <w:p>
+      <w:pPr>
+        <w:jc w:val="both"/>
+      </w:pPr>
+      <w:r>
+        <w:t xml:space="preserve">Consideramos que </w:t>
+      </w:r>
+      <w:r>
+        <w:t>nuestro plan permite acelerar el proceso de aprendizaje</w:t>
+      </w:r>
+      <w:r>
+        <w:t xml:space="preserve">, </w:t>
+      </w:r>
+      <w:r>
+        <w:t xml:space="preserve">respecto a la relevancia </w:t>
+      </w:r>
+      <w:r>
+        <w:t xml:space="preserve">que tiene la gestión de </w:t>
+      </w:r>
+      <w:r>
+        <w:t>los factores críticos en el contexto de los proyectos</w:t>
+      </w:r>
+      <w:r>
+        <w:t xml:space="preserve"> informáticos</w:t>
+      </w:r>
+    </w:p>
+    <w:p>
+      <w:pPr>
+        <w:jc w:val="both"/>
+      </w:pPr>
+      <w:r>
+        <w:t>(</w:t>
+      </w:r>
+      <w:proofErr w:type="spellStart"/>
+      <w:proofErr w:type="gramStart"/>
+      <w:r>
+        <w:t>click</w:t>
+      </w:r>
+      <w:proofErr w:type="spellEnd"/>
+      <w:proofErr w:type="gramEnd"/>
+      <w:r>
+        <w:t>)</w:t>
+      </w:r>
+    </w:p>
+    <w:p>
+      <w:pPr>
+        <w:jc w:val="both"/>
+      </w:pPr>
+    </w:p>
+    <w:p>
+      <w:pPr>
+        <w:jc w:val="both"/>
+      </w:pPr>
+      <w:r>
+        <w:t>Y por lo mismo, e</w:t>
+      </w:r>
+      <w:r>
+        <w:t>l enfoque en la gestión de estos factores es lo que permitirá sostener las buenas prácticas en el tiempo</w:t>
+      </w:r>
+      <w:r>
+        <w:t xml:space="preserve"> e incluso construir nuevas que surjan de futuras experiencias.</w:t>
+      </w:r>
+    </w:p>
+    <w:p>
+      <w:pPr>
+        <w:jc w:val="both"/>
+      </w:pPr>
+      <w:r>
+        <w:t>(</w:t>
+      </w:r>
+      <w:proofErr w:type="spellStart"/>
+      <w:proofErr w:type="gramStart"/>
+      <w:r>
+        <w:t>click</w:t>
+      </w:r>
+      <w:proofErr w:type="spellEnd"/>
+      <w:proofErr w:type="gramEnd"/>
+      <w:r>
+        <w:t>)</w:t>
+      </w:r>
+    </w:p>
+    <w:p>
+      <w:r>
+        <w:br w:type="page"/>
+      </w:r>
+    </w:p>
+    <w:p>
+      <w:pPr>
+        <w:jc w:val="both"/>
+        <w:rPr>
+          <w:b/>
+        </w:rPr>
+      </w:pPr>
+      <w:proofErr w:type="spellStart"/>
+      <w:r>
+        <w:rPr>
+          <w:b/>
+        </w:rPr>
+        <w:lastRenderedPageBreak/>
         <w:t>Slide</w:t>
       </w:r>
       <w:proofErr w:type="spellEnd"/>
@@ -1200,8 +1884,168 @@
         <w:jc w:val="both"/>
       </w:pPr>
       <w:r>
-        <w:t>Finalmente, y en consistencia con nuestro Objetivo General, podemos concluir que luego de todo lo desarrollado y expuesto, nuestro manual de buenas prácticas fue recibido por Zofri, como también revisado y validado completamente…. Prueba de ello se presenta en la imagen de la derecha, la cual contiene la firma suscrita de los representantes de Zofri,</w:t>
-      </w:r>
+        <w:t>Finalmente, y en consistencia con nuestro Objetivo General</w:t>
+      </w:r>
+    </w:p>
+    <w:p>
+      <w:pPr>
+        <w:jc w:val="both"/>
+      </w:pPr>
+      <w:r>
+        <w:t>(</w:t>
+      </w:r>
+      <w:proofErr w:type="spellStart"/>
+      <w:proofErr w:type="gramStart"/>
+      <w:r>
+        <w:t>click</w:t>
+      </w:r>
+      <w:proofErr w:type="spellEnd"/>
+      <w:proofErr w:type="gramEnd"/>
+      <w:r>
+        <w:t>)</w:t>
+      </w:r>
+    </w:p>
+    <w:p>
+      <w:pPr>
+        <w:jc w:val="both"/>
+      </w:pPr>
+    </w:p>
+    <w:p>
+      <w:pPr>
+        <w:jc w:val="both"/>
+      </w:pPr>
+      <w:r>
+        <w:t>“Elaborar un manual de buenas prácticas para el desarrollo de proyectos informáticos en ZOFRI S.A.”</w:t>
+      </w:r>
+    </w:p>
+    <w:p>
+      <w:pPr>
+        <w:jc w:val="both"/>
+      </w:pPr>
+      <w:r>
+        <w:t>(</w:t>
+      </w:r>
+      <w:proofErr w:type="spellStart"/>
+      <w:proofErr w:type="gramStart"/>
+      <w:r>
+        <w:t>click</w:t>
+      </w:r>
+      <w:proofErr w:type="spellEnd"/>
+      <w:proofErr w:type="gramEnd"/>
+      <w:r>
+        <w:t>)</w:t>
+      </w:r>
+    </w:p>
+    <w:p>
+      <w:pPr>
+        <w:jc w:val="both"/>
+      </w:pPr>
+    </w:p>
+    <w:p>
+      <w:pPr>
+        <w:jc w:val="both"/>
+      </w:pPr>
+      <w:r>
+        <w:t>P</w:t>
+      </w:r>
+      <w:r>
+        <w:t xml:space="preserve">odemos concluir que luego de todo lo desarrollado y </w:t>
+      </w:r>
+      <w:r>
+        <w:t xml:space="preserve">los resultados </w:t>
+      </w:r>
+      <w:r>
+        <w:t xml:space="preserve">aquí </w:t>
+      </w:r>
+      <w:r>
+        <w:t>expuesto</w:t>
+      </w:r>
+      <w:r>
+        <w:t>s</w:t>
+      </w:r>
+      <w:r>
+        <w:t>, nuestro manual de buenas prácticas</w:t>
+      </w:r>
+      <w:r>
+        <w:t xml:space="preserve"> cumple con su propósito y función, toda vez que fue aceptado y validado</w:t>
+      </w:r>
+      <w:r>
+        <w:t xml:space="preserve"> completamente</w:t>
+      </w:r>
+      <w:r>
+        <w:t xml:space="preserve"> por los representantes de la Empresa</w:t>
+      </w:r>
+    </w:p>
+    <w:p>
+      <w:pPr>
+        <w:jc w:val="both"/>
+      </w:pPr>
+      <w:r>
+        <w:t>(</w:t>
+      </w:r>
+      <w:proofErr w:type="spellStart"/>
+      <w:proofErr w:type="gramStart"/>
+      <w:r>
+        <w:t>click</w:t>
+      </w:r>
+      <w:proofErr w:type="spellEnd"/>
+      <w:proofErr w:type="gramEnd"/>
+      <w:r>
+        <w:t>)</w:t>
+      </w:r>
+    </w:p>
+    <w:p>
+      <w:pPr>
+        <w:jc w:val="both"/>
+      </w:pPr>
+    </w:p>
+    <w:p>
+      <w:pPr>
+        <w:jc w:val="both"/>
+      </w:pPr>
+      <w:r>
+        <w:t>P</w:t>
+      </w:r>
+      <w:r>
+        <w:t>rueba de ello se presenta en la imagen de la derecha, la cual contiene la</w:t>
+      </w:r>
+      <w:r>
+        <w:t>s</w:t>
+      </w:r>
+      <w:r>
+        <w:t xml:space="preserve"> firma</w:t>
+      </w:r>
+      <w:r>
+        <w:t>s</w:t>
+      </w:r>
+      <w:r>
+        <w:t xml:space="preserve"> suscrita</w:t>
+      </w:r>
+      <w:r>
+        <w:t>s</w:t>
+      </w:r>
+      <w:r>
+        <w:t xml:space="preserve"> de </w:t>
+      </w:r>
+      <w:r>
+        <w:t xml:space="preserve">dichos </w:t>
+      </w:r>
+      <w:r>
+        <w:t>representantes</w:t>
+      </w:r>
+      <w:r>
+        <w:t>.</w:t>
+      </w:r>
+    </w:p>
+    <w:p>
+      <w:pPr>
+        <w:jc w:val="both"/>
+      </w:pPr>
+    </w:p>
+    <w:p>
+      <w:pPr>
+        <w:jc w:val="both"/>
+      </w:pPr>
     </w:p>
     <w:p>
       <w:pPr>
@@ -1233,6 +2077,7 @@
         <w:rPr>
           <w:b/>
         </w:rPr>
+        <w:lastRenderedPageBreak/>
         <w:t>Slide</w:t>
       </w:r>
       <w:proofErr w:type="spellEnd"/>
@@ -1264,140 +2109,18 @@
       <w:pPr>
         <w:jc w:val="both"/>
       </w:pPr>
-    </w:p>
-    <w:p>
-      <w:pPr>
-        <w:jc w:val="both"/>
-      </w:pPr>
-      <w:r>
-        <w:t>Hemos creado una nueva herramienta para facilitar la gestión de los proyectos informáticos</w:t>
-      </w:r>
-    </w:p>
-    <w:p>
-      <w:pPr>
-        <w:jc w:val="both"/>
-      </w:pPr>
-      <w:r>
-        <w:t>(</w:t>
-      </w:r>
-      <w:proofErr w:type="spellStart"/>
-      <w:proofErr w:type="gramStart"/>
-      <w:r>
-        <w:t>click</w:t>
-      </w:r>
-      <w:proofErr w:type="spellEnd"/>
-      <w:proofErr w:type="gramEnd"/>
-      <w:r>
-        <w:t>)</w:t>
-      </w:r>
-    </w:p>
-    <w:p>
-      <w:pPr>
-        <w:jc w:val="both"/>
-      </w:pPr>
-    </w:p>
-    <w:p>
-      <w:pPr>
-        <w:jc w:val="both"/>
-      </w:pPr>
-      <w:r>
-        <w:t>También generamos la oportunidad para construir nuevos manuales que permitan cubrir todo tipo de proyectos.</w:t>
-      </w:r>
-    </w:p>
-    <w:p>
-      <w:pPr>
-        <w:jc w:val="both"/>
-      </w:pPr>
-      <w:r>
-        <w:t>(</w:t>
-      </w:r>
-      <w:proofErr w:type="spellStart"/>
-      <w:proofErr w:type="gramStart"/>
-      <w:r>
-        <w:t>click</w:t>
-      </w:r>
-      <w:proofErr w:type="spellEnd"/>
-      <w:proofErr w:type="gramEnd"/>
-      <w:r>
-        <w:t>)</w:t>
-      </w:r>
-    </w:p>
-    <w:p>
-      <w:pPr>
-        <w:jc w:val="both"/>
-      </w:pPr>
-    </w:p>
-    <w:p>
-      <w:pPr>
-        <w:jc w:val="both"/>
-      </w:pPr>
-      <w:r>
-        <w:t>Lo anterior, también debido a que los Factores Críticos que hemos identificado, en la práctica pueden ser considerados como transversales para cualquier tipo de proyecto en Zofri.</w:t>
-      </w:r>
-    </w:p>
-    <w:p>
-      <w:pPr>
-        <w:jc w:val="both"/>
-      </w:pPr>
-      <w:r>
-        <w:t>(</w:t>
-      </w:r>
-      <w:proofErr w:type="spellStart"/>
-      <w:proofErr w:type="gramStart"/>
-      <w:r>
-        <w:t>click</w:t>
-      </w:r>
-      <w:proofErr w:type="spellEnd"/>
-      <w:proofErr w:type="gramEnd"/>
-      <w:r>
-        <w:t>)</w:t>
-      </w:r>
-    </w:p>
-    <w:p>
-      <w:pPr>
-        <w:jc w:val="both"/>
-      </w:pPr>
-    </w:p>
-    <w:p>
-      <w:pPr>
-        <w:jc w:val="both"/>
-      </w:pPr>
-      <w:r>
-        <w:t>También consideramos que el contenido de nuestro manual facilita la designación de nuevos jefes de proyectos, es decir, permitir que personas distintas a Subgerentes o Gerentes, pueda liderar proyectos informáticos.</w:t>
-      </w:r>
-    </w:p>
-    <w:p>
-      <w:pPr>
-        <w:jc w:val="both"/>
-      </w:pPr>
-      <w:r>
-        <w:t>(</w:t>
-      </w:r>
-      <w:proofErr w:type="spellStart"/>
-      <w:proofErr w:type="gramStart"/>
-      <w:r>
-        <w:t>click</w:t>
-      </w:r>
-      <w:proofErr w:type="spellEnd"/>
-      <w:proofErr w:type="gramEnd"/>
-      <w:r>
-        <w:t>)</w:t>
-      </w:r>
-    </w:p>
-    <w:p>
-      <w:pPr>
-        <w:jc w:val="both"/>
-      </w:pPr>
-    </w:p>
-    <w:p>
-      <w:pPr>
-        <w:jc w:val="both"/>
-      </w:pPr>
-      <w:r>
-        <w:t>Considerando todo lo anterior, nuestro principal aporte tiene relació</w:t>
-      </w:r>
-      <w:r>
-        <w:t>n con generar la oportunidad de crecer en la eficiencia mediante el aprendizaje, que surge al rescatar las experiencias en proyectos pasados.</w:t>
+      <w:r>
+        <w:t>(</w:t>
+      </w:r>
+      <w:proofErr w:type="spellStart"/>
+      <w:proofErr w:type="gramStart"/>
+      <w:r>
+        <w:t>click</w:t>
+      </w:r>
+      <w:proofErr w:type="spellEnd"/>
+      <w:proofErr w:type="gramEnd"/>
+      <w:r>
+        <w:t>)</w:t>
       </w:r>
     </w:p>
     <w:p>
@@ -1406,6 +2129,146 @@
       </w:pPr>
       <w:bookmarkStart w:id="0" w:name="_GoBack"/>
       <w:bookmarkEnd w:id="0"/>
+    </w:p>
+    <w:p>
+      <w:pPr>
+        <w:jc w:val="both"/>
+      </w:pPr>
+      <w:r>
+        <w:t>Hemos creado una nueva herramienta para facilitar la gestión de los proyectos informáticos</w:t>
+      </w:r>
+    </w:p>
+    <w:p>
+      <w:pPr>
+        <w:jc w:val="both"/>
+      </w:pPr>
+      <w:r>
+        <w:t>(</w:t>
+      </w:r>
+      <w:proofErr w:type="spellStart"/>
+      <w:proofErr w:type="gramStart"/>
+      <w:r>
+        <w:t>click</w:t>
+      </w:r>
+      <w:proofErr w:type="spellEnd"/>
+      <w:proofErr w:type="gramEnd"/>
+      <w:r>
+        <w:t>)</w:t>
+      </w:r>
+    </w:p>
+    <w:p>
+      <w:pPr>
+        <w:jc w:val="both"/>
+      </w:pPr>
+    </w:p>
+    <w:p>
+      <w:pPr>
+        <w:jc w:val="both"/>
+      </w:pPr>
+      <w:r>
+        <w:t>También generamos la oportunidad para construir nuevos manuales que permitan cubrir todo tipo de proyectos.</w:t>
+      </w:r>
+    </w:p>
+    <w:p>
+      <w:pPr>
+        <w:jc w:val="both"/>
+      </w:pPr>
+      <w:r>
+        <w:t>(</w:t>
+      </w:r>
+      <w:proofErr w:type="spellStart"/>
+      <w:proofErr w:type="gramStart"/>
+      <w:r>
+        <w:t>click</w:t>
+      </w:r>
+      <w:proofErr w:type="spellEnd"/>
+      <w:proofErr w:type="gramEnd"/>
+      <w:r>
+        <w:t>)</w:t>
+      </w:r>
+    </w:p>
+    <w:p>
+      <w:pPr>
+        <w:jc w:val="both"/>
+      </w:pPr>
+    </w:p>
+    <w:p>
+      <w:pPr>
+        <w:jc w:val="both"/>
+      </w:pPr>
+      <w:r>
+        <w:t>Lo anterior, también debido a que los Factores Críticos que hemos identificado, en la práctica pueden ser considerados como transversales para cualquier tipo de proyecto en Zofri.</w:t>
+      </w:r>
+    </w:p>
+    <w:p>
+      <w:pPr>
+        <w:jc w:val="both"/>
+      </w:pPr>
+      <w:r>
+        <w:t>(</w:t>
+      </w:r>
+      <w:proofErr w:type="spellStart"/>
+      <w:proofErr w:type="gramStart"/>
+      <w:r>
+        <w:t>click</w:t>
+      </w:r>
+      <w:proofErr w:type="spellEnd"/>
+      <w:proofErr w:type="gramEnd"/>
+      <w:r>
+        <w:t>)</w:t>
+      </w:r>
+    </w:p>
+    <w:p>
+      <w:pPr>
+        <w:jc w:val="both"/>
+      </w:pPr>
+    </w:p>
+    <w:p>
+      <w:pPr>
+        <w:jc w:val="both"/>
+      </w:pPr>
+      <w:r>
+        <w:t>También consideramos que el contenido de nuestro manual facilita la designación de nuevos jefes de proyectos, es decir, permitir que personas distintas a Subgerentes o Gerentes, pueda liderar proyectos informáticos.</w:t>
+      </w:r>
+    </w:p>
+    <w:p>
+      <w:pPr>
+        <w:jc w:val="both"/>
+      </w:pPr>
+      <w:r>
+        <w:t>(</w:t>
+      </w:r>
+      <w:proofErr w:type="spellStart"/>
+      <w:proofErr w:type="gramStart"/>
+      <w:r>
+        <w:t>click</w:t>
+      </w:r>
+      <w:proofErr w:type="spellEnd"/>
+      <w:proofErr w:type="gramEnd"/>
+      <w:r>
+        <w:t>)</w:t>
+      </w:r>
+    </w:p>
+    <w:p>
+      <w:pPr>
+        <w:jc w:val="both"/>
+      </w:pPr>
+    </w:p>
+    <w:p>
+      <w:pPr>
+        <w:jc w:val="both"/>
+      </w:pPr>
+      <w:r>
+        <w:t>Considerando todo lo anterior, nuestro principal aporte tiene relació</w:t>
+      </w:r>
+      <w:r>
+        <w:t>n con generar la oportunidad de crecer en la eficiencia mediante el aprendizaje, que surge al rescatar las experiencias en proyectos pasados.</w:t>
+      </w:r>
+    </w:p>
+    <w:p>
+      <w:pPr>
+        <w:jc w:val="both"/>
+      </w:pPr>
     </w:p>
     <w:sectPr>
       <w:pgSz w:w="12240" w:h="15840"/>

</xml_diff>

<commit_message>
Ajustes a la presentación y al guión
</commit_message>
<xml_diff>
--- a/2018/TT IQQ 2018 Guion Presentacion 2.docx
+++ b/2018/TT IQQ 2018 Guion Presentacion 2.docx
@@ -119,6 +119,9 @@
       <w:r>
         <w:t xml:space="preserve">Para ello comenzamos analizando las problemáticas ocurridas en proyectos ejecutados en años anteriores </w:t>
       </w:r>
+      <w:r>
+        <w:t>y donde los resultados no fueron los esperados por la organización.</w:t>
+      </w:r>
     </w:p>
     <w:p>
       <w:pPr>
@@ -162,18 +165,11 @@
       <w:r>
         <w:t xml:space="preserve">expertos del área de la informática, como gerentes de empresas de desarrollo de software o jefes de proyectos con los cuales hemos trabajado previamente. </w:t>
       </w:r>
-    </w:p>
-    <w:p>
-      <w:pPr>
-        <w:jc w:val="both"/>
-      </w:pPr>
-    </w:p>
-    <w:p>
-      <w:pPr>
-        <w:jc w:val="both"/>
-      </w:pPr>
-      <w:r>
-        <w:t>Adicionalmente, r</w:t>
+      <w:r>
+        <w:t>A</w:t>
+      </w:r>
+      <w:r>
+        <w:t>dicionalmente, r</w:t>
       </w:r>
       <w:r>
         <w:t xml:space="preserve">ecogimos la visión de algunos usuarios finales de sistemas que </w:t>
@@ -222,7 +218,13 @@
         <w:t>, obtuvimos los siguientes factores críticos</w:t>
       </w:r>
       <w:r>
-        <w:t xml:space="preserve"> para la</w:t>
+        <w:t xml:space="preserve"> </w:t>
+      </w:r>
+      <w:r>
+        <w:t xml:space="preserve">según </w:t>
+      </w:r>
+      <w:r>
+        <w:t>la</w:t>
       </w:r>
       <w:r>
         <w:t>s</w:t>
@@ -568,9 +570,6 @@
           <w:bCs/>
         </w:rPr>
         <w:t xml:space="preserve"> y mitigar posibles incidentes que pueden afectar el desarrollo del proyecto.</w:t>
-      </w:r>
-      <w:r>
-        <w:t xml:space="preserve"> proyecto.</w:t>
       </w:r>
     </w:p>
     <w:p>
@@ -848,7 +847,13 @@
         <w:t xml:space="preserve">el </w:t>
       </w:r>
       <w:r>
-        <w:t xml:space="preserve">Subgerente de TIC y el </w:t>
+        <w:t>Subgerente de TIC</w:t>
+      </w:r>
+      <w:r>
+        <w:t>, Jefe de Explotación y Oficial de Seguridad,</w:t>
+      </w:r>
+      <w:r>
+        <w:t xml:space="preserve"> y el </w:t>
       </w:r>
       <w:r>
         <w:t>j</w:t>
@@ -1145,10 +1150,34 @@
         <w:t>archa blanca que permita poner en uso algunas de las prácticas propuestas</w:t>
       </w:r>
       <w:r>
-        <w:t>… todos los años existe un nuevo proyecto en Zofri.</w:t>
+        <w:t>… todos los años existe un nuevo proyecto en Zofri</w:t>
+      </w:r>
+      <w:r>
+        <w:t xml:space="preserve"> y por lo mismo</w:t>
+      </w:r>
+      <w:r>
+        <w:t>, la posibilidad de usar nuestro manual.</w:t>
       </w:r>
       <w:r>
         <w:t xml:space="preserve"> </w:t>
+      </w:r>
+    </w:p>
+    <w:p>
+      <w:pPr>
+        <w:jc w:val="both"/>
+      </w:pPr>
+      <w:r>
+        <w:t>(</w:t>
+      </w:r>
+      <w:proofErr w:type="spellStart"/>
+      <w:proofErr w:type="gramStart"/>
+      <w:r>
+        <w:t>click</w:t>
+      </w:r>
+      <w:proofErr w:type="spellEnd"/>
+      <w:proofErr w:type="gramEnd"/>
+      <w:r>
+        <w:t>)</w:t>
       </w:r>
     </w:p>
     <w:p>
@@ -1351,7 +1380,13 @@
         <w:rPr>
           <w:bCs/>
         </w:rPr>
-        <w:t>“Identificar los Factores Críticos que en influyen en las Buenas Prácticas del área bajo estudio”</w:t>
+        <w:t xml:space="preserve">El cual es: </w:t>
+      </w:r>
+      <w:r>
+        <w:rPr>
+          <w:bCs/>
+        </w:rPr>
+        <w:t>“Identificar los Factores Críticos que influyen en las Buenas Prácticas del área bajo estudio”</w:t>
       </w:r>
     </w:p>
     <w:p>
@@ -1433,7 +1468,19 @@
         <w:rPr>
           <w:bCs/>
         </w:rPr>
-        <w:t xml:space="preserve"> fue esencial para focalizar </w:t>
+        <w:t xml:space="preserve"> fue</w:t>
+      </w:r>
+      <w:r>
+        <w:rPr>
+          <w:bCs/>
+        </w:rPr>
+        <w:t>,</w:t>
+      </w:r>
+      <w:r>
+        <w:rPr>
+          <w:bCs/>
+        </w:rPr>
+        <w:t xml:space="preserve"> esencial para focalizar </w:t>
       </w:r>
       <w:r>
         <w:rPr>
@@ -1497,7 +1544,19 @@
         <w:rPr>
           <w:bCs/>
         </w:rPr>
-        <w:t>Por lo mismo, la identificación que hicimos de los factores críticos fue inmediatamente aceptad</w:t>
+        <w:t>Por lo mismo, la identificación que hicimos de los factores críticos fue</w:t>
+      </w:r>
+      <w:r>
+        <w:rPr>
+          <w:bCs/>
+        </w:rPr>
+        <w:t>,</w:t>
+      </w:r>
+      <w:r>
+        <w:rPr>
+          <w:bCs/>
+        </w:rPr>
+        <w:t xml:space="preserve"> inmediatamente aceptad</w:t>
       </w:r>
       <w:r>
         <w:rPr>
@@ -1548,7 +1607,10 @@
     </w:p>
     <w:p>
       <w:r>
-        <w:t>En relación a nuestro segundo objetivo específic</w:t>
+        <w:t>Y e</w:t>
+      </w:r>
+      <w:r>
+        <w:t>n relación a nuestro segundo objetivo específic</w:t>
       </w:r>
       <w:r>
         <w:t>o</w:t>
@@ -1572,6 +1634,9 @@
     <w:p/>
     <w:p>
       <w:r>
+        <w:t xml:space="preserve">El cual es: </w:t>
+      </w:r>
+      <w:r>
         <w:t>“Desarrollar los elementos centrales del manual de buenas prácticas”</w:t>
       </w:r>
     </w:p>
@@ -1596,7 +1661,13 @@
         <w:jc w:val="both"/>
       </w:pPr>
       <w:r>
-        <w:t>Podemos concluir que hemos</w:t>
+        <w:t>Podemos concluir que</w:t>
+      </w:r>
+      <w:r>
+        <w:t>,</w:t>
+      </w:r>
+      <w:r>
+        <w:t xml:space="preserve"> hemos</w:t>
       </w:r>
       <w:r>
         <w:t xml:space="preserve"> construido un documento que no tiene precedentes en</w:t>
@@ -1617,14 +1688,26 @@
         <w:t>existen algunos procedimientos internos, ellos están orientados al cumplimiento de trámites administrativos</w:t>
       </w:r>
       <w:r>
+        <w:t xml:space="preserve"> o a generar evidencias que sean auditables</w:t>
+      </w:r>
+      <w:r>
         <w:t xml:space="preserve">… </w:t>
       </w:r>
       <w:r>
-        <w:t xml:space="preserve">en la práctica </w:t>
+        <w:t>en la práctica</w:t>
+      </w:r>
+      <w:r>
+        <w:t>,</w:t>
+      </w:r>
+      <w:r>
+        <w:t xml:space="preserve"> </w:t>
       </w:r>
       <w:r>
         <w:t>no hay nada que sirva como guía</w:t>
       </w:r>
+      <w:r>
+        <w:t xml:space="preserve"> para el desarrollo de proyectos en general.</w:t>
+      </w:r>
     </w:p>
     <w:p>
       <w:pPr>
@@ -1713,36 +1796,48 @@
         <w:jc w:val="both"/>
       </w:pPr>
       <w:r>
-        <w:t>Para nuestro tercer objetivo</w:t>
-      </w:r>
-    </w:p>
-    <w:p>
-      <w:pPr>
-        <w:jc w:val="both"/>
-      </w:pPr>
-      <w:r>
-        <w:t>(</w:t>
-      </w:r>
-      <w:proofErr w:type="spellStart"/>
-      <w:proofErr w:type="gramStart"/>
-      <w:r>
-        <w:t>click</w:t>
-      </w:r>
-      <w:proofErr w:type="spellEnd"/>
-      <w:proofErr w:type="gramEnd"/>
-      <w:r>
-        <w:t>)</w:t>
-      </w:r>
-    </w:p>
-    <w:p>
-      <w:pPr>
-        <w:jc w:val="both"/>
-      </w:pPr>
-    </w:p>
-    <w:p>
-      <w:pPr>
-        <w:jc w:val="both"/>
-      </w:pPr>
+        <w:t xml:space="preserve">Para nuestro tercer </w:t>
+      </w:r>
+      <w:r>
+        <w:t xml:space="preserve">y último </w:t>
+      </w:r>
+      <w:r>
+        <w:t>objetivo</w:t>
+      </w:r>
+      <w:r>
+        <w:t xml:space="preserve"> específico</w:t>
+      </w:r>
+    </w:p>
+    <w:p>
+      <w:pPr>
+        <w:jc w:val="both"/>
+      </w:pPr>
+      <w:r>
+        <w:t>(</w:t>
+      </w:r>
+      <w:proofErr w:type="spellStart"/>
+      <w:proofErr w:type="gramStart"/>
+      <w:r>
+        <w:t>click</w:t>
+      </w:r>
+      <w:proofErr w:type="spellEnd"/>
+      <w:proofErr w:type="gramEnd"/>
+      <w:r>
+        <w:t>)</w:t>
+      </w:r>
+    </w:p>
+    <w:p>
+      <w:pPr>
+        <w:jc w:val="both"/>
+      </w:pPr>
+    </w:p>
+    <w:p>
+      <w:pPr>
+        <w:jc w:val="both"/>
+      </w:pPr>
+      <w:r>
+        <w:t xml:space="preserve">El cual dice: </w:t>
+      </w:r>
       <w:r>
         <w:t>“Proponer un plan de implementación del manual de buenas prácticas”</w:t>
       </w:r>
@@ -1775,10 +1870,28 @@
         <w:jc w:val="both"/>
       </w:pPr>
       <w:r>
-        <w:t xml:space="preserve">Consideramos que </w:t>
-      </w:r>
-      <w:r>
-        <w:t>nuestro plan permite acelerar el proceso de aprendizaje</w:t>
+        <w:t>Con</w:t>
+      </w:r>
+      <w:r>
+        <w:t xml:space="preserve">cluimos </w:t>
+      </w:r>
+      <w:r>
+        <w:t xml:space="preserve">que </w:t>
+      </w:r>
+      <w:r>
+        <w:t xml:space="preserve">nuestro plan permite </w:t>
+      </w:r>
+      <w:r>
+        <w:t xml:space="preserve">a la organización, </w:t>
+      </w:r>
+      <w:r>
+        <w:t xml:space="preserve">acelerar </w:t>
+      </w:r>
+      <w:r>
+        <w:t>su</w:t>
+      </w:r>
+      <w:r>
+        <w:t xml:space="preserve"> proceso de aprendizaje</w:t>
       </w:r>
       <w:r>
         <w:t xml:space="preserve">, </w:t>
@@ -1790,47 +1903,92 @@
         <w:t xml:space="preserve">que tiene la gestión de </w:t>
       </w:r>
       <w:r>
-        <w:t>los factores críticos en el contexto de los proyectos</w:t>
+        <w:t>los factores críticos</w:t>
+      </w:r>
+      <w:r>
+        <w:t>,</w:t>
+      </w:r>
+      <w:r>
+        <w:t xml:space="preserve"> en el contexto de los proyectos</w:t>
       </w:r>
       <w:r>
         <w:t xml:space="preserve"> informáticos</w:t>
       </w:r>
-    </w:p>
-    <w:p>
-      <w:pPr>
-        <w:jc w:val="both"/>
-      </w:pPr>
-      <w:r>
-        <w:t>(</w:t>
-      </w:r>
-      <w:proofErr w:type="spellStart"/>
-      <w:proofErr w:type="gramStart"/>
-      <w:r>
-        <w:t>click</w:t>
-      </w:r>
-      <w:proofErr w:type="spellEnd"/>
-      <w:proofErr w:type="gramEnd"/>
-      <w:r>
-        <w:t>)</w:t>
-      </w:r>
-    </w:p>
-    <w:p>
-      <w:pPr>
-        <w:jc w:val="both"/>
-      </w:pPr>
-    </w:p>
-    <w:p>
-      <w:pPr>
-        <w:jc w:val="both"/>
-      </w:pPr>
-      <w:r>
-        <w:t>Y por lo mismo, e</w:t>
-      </w:r>
-      <w:r>
-        <w:t>l enfoque en la gestión de estos factores es lo que permitirá sostener las buenas prácticas en el tiempo</w:t>
-      </w:r>
-      <w:r>
-        <w:t xml:space="preserve"> e incluso construir nuevas que surjan de futuras experiencias.</w:t>
+      <w:r>
+        <w:t>.</w:t>
+      </w:r>
+    </w:p>
+    <w:p>
+      <w:pPr>
+        <w:jc w:val="both"/>
+      </w:pPr>
+      <w:r>
+        <w:t>(</w:t>
+      </w:r>
+      <w:proofErr w:type="spellStart"/>
+      <w:proofErr w:type="gramStart"/>
+      <w:r>
+        <w:t>click</w:t>
+      </w:r>
+      <w:proofErr w:type="spellEnd"/>
+      <w:proofErr w:type="gramEnd"/>
+      <w:r>
+        <w:t>)</w:t>
+      </w:r>
+    </w:p>
+    <w:p>
+      <w:pPr>
+        <w:jc w:val="both"/>
+      </w:pPr>
+    </w:p>
+    <w:p>
+      <w:pPr>
+        <w:jc w:val="both"/>
+      </w:pPr>
+      <w:r>
+        <w:t xml:space="preserve">Y por lo mismo, </w:t>
+      </w:r>
+      <w:r>
+        <w:t xml:space="preserve">mantener </w:t>
+      </w:r>
+      <w:r>
+        <w:t>e</w:t>
+      </w:r>
+      <w:r>
+        <w:t>l enfoque en la gestión de estos factores es</w:t>
+      </w:r>
+      <w:r>
+        <w:t>,</w:t>
+      </w:r>
+      <w:r>
+        <w:t xml:space="preserve"> lo que permitirá sostener las buenas prácticas en el tiempo</w:t>
+      </w:r>
+      <w:r>
+        <w:t xml:space="preserve"> e incluso </w:t>
+      </w:r>
+      <w:r>
+        <w:t xml:space="preserve">se podrían </w:t>
+      </w:r>
+      <w:r>
+        <w:t xml:space="preserve">construir nuevas </w:t>
+      </w:r>
+      <w:r>
+        <w:t xml:space="preserve">prácticas, </w:t>
+      </w:r>
+      <w:r>
+        <w:t xml:space="preserve">que </w:t>
+      </w:r>
+      <w:r>
+        <w:t xml:space="preserve">probablemente </w:t>
+      </w:r>
+      <w:r>
+        <w:t>sur</w:t>
+      </w:r>
+      <w:r>
+        <w:t xml:space="preserve">girán </w:t>
+      </w:r>
+      <w:r>
+        <w:t>de futuras experiencias.</w:t>
       </w:r>
     </w:p>
     <w:p>
@@ -1884,36 +2042,54 @@
         <w:jc w:val="both"/>
       </w:pPr>
       <w:r>
-        <w:t>Finalmente, y en consistencia con nuestro Objetivo General</w:t>
-      </w:r>
-    </w:p>
-    <w:p>
-      <w:pPr>
-        <w:jc w:val="both"/>
-      </w:pPr>
-      <w:r>
-        <w:t>(</w:t>
-      </w:r>
-      <w:proofErr w:type="spellStart"/>
-      <w:proofErr w:type="gramStart"/>
-      <w:r>
-        <w:t>click</w:t>
-      </w:r>
-      <w:proofErr w:type="spellEnd"/>
-      <w:proofErr w:type="gramEnd"/>
-      <w:r>
-        <w:t>)</w:t>
-      </w:r>
-    </w:p>
-    <w:p>
-      <w:pPr>
-        <w:jc w:val="both"/>
-      </w:pPr>
-    </w:p>
-    <w:p>
-      <w:pPr>
-        <w:jc w:val="both"/>
-      </w:pPr>
+        <w:t xml:space="preserve">Finalmente, y </w:t>
+      </w:r>
+      <w:r>
+        <w:t>de acuerdo al O</w:t>
+      </w:r>
+      <w:r>
+        <w:t>bjetivo General</w:t>
+      </w:r>
+      <w:r>
+        <w:t xml:space="preserve"> de </w:t>
+      </w:r>
+      <w:r>
+        <w:t>nuestro</w:t>
+      </w:r>
+      <w:r>
+        <w:t xml:space="preserve"> trabajo</w:t>
+      </w:r>
+    </w:p>
+    <w:p>
+      <w:pPr>
+        <w:jc w:val="both"/>
+      </w:pPr>
+      <w:r>
+        <w:t>(</w:t>
+      </w:r>
+      <w:proofErr w:type="spellStart"/>
+      <w:proofErr w:type="gramStart"/>
+      <w:r>
+        <w:t>click</w:t>
+      </w:r>
+      <w:proofErr w:type="spellEnd"/>
+      <w:proofErr w:type="gramEnd"/>
+      <w:r>
+        <w:t>)</w:t>
+      </w:r>
+    </w:p>
+    <w:p>
+      <w:pPr>
+        <w:jc w:val="both"/>
+      </w:pPr>
+    </w:p>
+    <w:p>
+      <w:pPr>
+        <w:jc w:val="both"/>
+      </w:pPr>
+      <w:r>
+        <w:t xml:space="preserve">… el que indica: </w:t>
+      </w:r>
       <w:r>
         <w:t>“Elaborar un manual de buenas prácticas para el desarrollo de proyectos informáticos en ZOFRI S.A.”</w:t>
       </w:r>
@@ -1949,7 +2125,16 @@
         <w:t>P</w:t>
       </w:r>
       <w:r>
-        <w:t xml:space="preserve">odemos concluir que luego de todo lo desarrollado y </w:t>
+        <w:t>odemos concluir que</w:t>
+      </w:r>
+      <w:r>
+        <w:t>,</w:t>
+      </w:r>
+      <w:r>
+        <w:t xml:space="preserve"> luego de todo lo desarrollado y </w:t>
+      </w:r>
+      <w:r>
+        <w:t xml:space="preserve">de </w:t>
       </w:r>
       <w:r>
         <w:t xml:space="preserve">los resultados </w:t>
@@ -1967,14 +2152,26 @@
         <w:t>, nuestro manual de buenas prácticas</w:t>
       </w:r>
       <w:r>
-        <w:t xml:space="preserve"> cumple con su propósito y función, toda vez que fue aceptado y validado</w:t>
-      </w:r>
-      <w:r>
-        <w:t xml:space="preserve"> completamente</w:t>
+        <w:t xml:space="preserve"> cumple con su propósito y función</w:t>
+      </w:r>
+      <w:r>
+        <w:t xml:space="preserve">… </w:t>
+      </w:r>
+      <w:r>
+        <w:t>toda vez que fue aceptado y validado</w:t>
+      </w:r>
+      <w:r>
+        <w:t xml:space="preserve"> </w:t>
+      </w:r>
+      <w:r>
+        <w:t>íntegramente</w:t>
       </w:r>
       <w:r>
         <w:t xml:space="preserve"> por los representantes de la Empresa</w:t>
       </w:r>
+      <w:r>
+        <w:t>.</w:t>
+      </w:r>
     </w:p>
     <w:p>
       <w:pPr>
@@ -2007,7 +2204,25 @@
         <w:t>P</w:t>
       </w:r>
       <w:r>
-        <w:t>rueba de ello se presenta en la imagen de la derecha, la cual contiene la</w:t>
+        <w:t>rueba de ello</w:t>
+      </w:r>
+      <w:r>
+        <w:t>,</w:t>
+      </w:r>
+      <w:r>
+        <w:t xml:space="preserve"> se presenta </w:t>
+      </w:r>
+      <w:r>
+        <w:t xml:space="preserve">aquí </w:t>
+      </w:r>
+      <w:r>
+        <w:t xml:space="preserve">en la imagen de la derecha, la cual </w:t>
+      </w:r>
+      <w:r>
+        <w:t xml:space="preserve">corresponde a la última página de nuestro manual de buenas prácticas y que </w:t>
+      </w:r>
+      <w:r>
+        <w:t>contiene la</w:t>
       </w:r>
       <w:r>
         <w:t>s</w:t>
@@ -2019,23 +2234,88 @@
         <w:t>s</w:t>
       </w:r>
       <w:r>
-        <w:t xml:space="preserve"> suscrita</w:t>
-      </w:r>
-      <w:r>
-        <w:t>s</w:t>
-      </w:r>
-      <w:r>
-        <w:t xml:space="preserve"> de </w:t>
-      </w:r>
-      <w:r>
-        <w:t xml:space="preserve">dichos </w:t>
-      </w:r>
-      <w:r>
-        <w:t>representantes</w:t>
-      </w:r>
-      <w:r>
-        <w:t>.</w:t>
-      </w:r>
+        <w:t xml:space="preserve"> </w:t>
+      </w:r>
+      <w:r>
+        <w:t xml:space="preserve">de validación y aceptación de los respectivos representantes, es decir, de </w:t>
+      </w:r>
+      <w:proofErr w:type="spellStart"/>
+      <w:r>
+        <w:t>Dn</w:t>
+      </w:r>
+      <w:proofErr w:type="spellEnd"/>
+      <w:r>
+        <w:t xml:space="preserve">. Francisco Javier Opaso, actual Gerente de </w:t>
+      </w:r>
+      <w:proofErr w:type="spellStart"/>
+      <w:r>
+        <w:t>Adm</w:t>
+      </w:r>
+      <w:proofErr w:type="spellEnd"/>
+      <w:r>
+        <w:t>. Y Finanzas</w:t>
+      </w:r>
+      <w:r>
+        <w:t xml:space="preserve">, </w:t>
+      </w:r>
+      <w:proofErr w:type="spellStart"/>
+      <w:r>
+        <w:t>Dn</w:t>
+      </w:r>
+      <w:proofErr w:type="spellEnd"/>
+      <w:r>
+        <w:t xml:space="preserve">. Pablo Rueda, actual Subgerente de TIC, </w:t>
+      </w:r>
+      <w:proofErr w:type="spellStart"/>
+      <w:r>
+        <w:t>Dn</w:t>
+      </w:r>
+      <w:proofErr w:type="spellEnd"/>
+      <w:r>
+        <w:t xml:space="preserve">. Guillermo </w:t>
+      </w:r>
+      <w:proofErr w:type="spellStart"/>
+      <w:r>
+        <w:t>Gallardo</w:t>
+      </w:r>
+      <w:proofErr w:type="spellEnd"/>
+      <w:r>
+        <w:t xml:space="preserve">, actual Subgerente de Auditoría, </w:t>
+      </w:r>
+      <w:proofErr w:type="spellStart"/>
+      <w:r>
+        <w:t>Dn</w:t>
+      </w:r>
+      <w:proofErr w:type="spellEnd"/>
+      <w:r>
+        <w:t xml:space="preserve">. Ariel González, actual Jefe de Explotación y Oficial de Seguridad, el cumple un doble rol en la empresa y finalmente, </w:t>
+      </w:r>
+      <w:proofErr w:type="spellStart"/>
+      <w:r>
+        <w:t>Dn</w:t>
+      </w:r>
+      <w:proofErr w:type="spellEnd"/>
+      <w:r>
+        <w:t xml:space="preserve">. José Solís, actual </w:t>
+      </w:r>
+      <w:proofErr w:type="gramStart"/>
+      <w:r>
+        <w:t>Jefe</w:t>
+      </w:r>
+      <w:proofErr w:type="gramEnd"/>
+      <w:r>
+        <w:t xml:space="preserve"> del Proyecto SAP.</w:t>
+      </w:r>
+    </w:p>
+    <w:p>
+      <w:pPr>
+        <w:jc w:val="both"/>
+      </w:pPr>
+    </w:p>
+    <w:p>
+      <w:pPr>
+        <w:jc w:val="both"/>
+      </w:pPr>
     </w:p>
     <w:p>
       <w:pPr>
@@ -2093,34 +2373,288 @@
         <w:jc w:val="both"/>
       </w:pPr>
       <w:r>
-        <w:t>Para terminar</w:t>
+        <w:t>Y p</w:t>
+      </w:r>
+      <w:r>
+        <w:t xml:space="preserve">ara </w:t>
+      </w:r>
+      <w:r>
+        <w:t>finalizar</w:t>
+      </w:r>
+      <w:r>
+        <w:t>, estimamos que los aportes que hemos hecho a la organización corresponden a los siguientes:</w:t>
+      </w:r>
+    </w:p>
+    <w:p>
+      <w:pPr>
+        <w:jc w:val="both"/>
+      </w:pPr>
+      <w:r>
+        <w:t>(</w:t>
+      </w:r>
+      <w:proofErr w:type="spellStart"/>
+      <w:proofErr w:type="gramStart"/>
+      <w:r>
+        <w:t>click</w:t>
+      </w:r>
+      <w:proofErr w:type="spellEnd"/>
+      <w:proofErr w:type="gramEnd"/>
+      <w:r>
+        <w:t>)</w:t>
+      </w:r>
+    </w:p>
+    <w:p>
+      <w:pPr>
+        <w:jc w:val="both"/>
+      </w:pPr>
+    </w:p>
+    <w:p>
+      <w:pPr>
+        <w:jc w:val="both"/>
+      </w:pPr>
+      <w:r>
+        <w:t>Hemos creado una nueva herramienta</w:t>
+      </w:r>
+      <w:r>
+        <w:t xml:space="preserve">, la cual </w:t>
+      </w:r>
+      <w:r>
+        <w:t xml:space="preserve">facilitará la definición y gestión </w:t>
+      </w:r>
+      <w:r>
+        <w:t>de los proyectos informáticos</w:t>
+      </w:r>
+      <w:r>
+        <w:t xml:space="preserve"> que en el futuro realice la Empresa.</w:t>
+      </w:r>
+    </w:p>
+    <w:p>
+      <w:pPr>
+        <w:jc w:val="both"/>
+      </w:pPr>
+      <w:r>
+        <w:t>(</w:t>
+      </w:r>
+      <w:proofErr w:type="spellStart"/>
+      <w:proofErr w:type="gramStart"/>
+      <w:r>
+        <w:t>click</w:t>
+      </w:r>
+      <w:proofErr w:type="spellEnd"/>
+      <w:proofErr w:type="gramEnd"/>
+      <w:r>
+        <w:t>)</w:t>
+      </w:r>
+    </w:p>
+    <w:p>
+      <w:pPr>
+        <w:jc w:val="both"/>
+      </w:pPr>
+    </w:p>
+    <w:p>
+      <w:pPr>
+        <w:jc w:val="both"/>
+      </w:pPr>
+      <w:r>
+        <w:t xml:space="preserve">Al mismo tiempo, </w:t>
+      </w:r>
+      <w:r>
+        <w:t xml:space="preserve">generamos la oportunidad para </w:t>
+      </w:r>
+      <w:r>
+        <w:t xml:space="preserve">la construcción de </w:t>
+      </w:r>
+      <w:r>
+        <w:t>nuevos manuales</w:t>
+      </w:r>
+      <w:r>
+        <w:t xml:space="preserve">, </w:t>
+      </w:r>
+      <w:r>
+        <w:t xml:space="preserve">que permitan cubrir </w:t>
+      </w:r>
+      <w:r>
+        <w:t xml:space="preserve">otro </w:t>
+      </w:r>
+      <w:r>
+        <w:t>tipo de proyectos</w:t>
+      </w:r>
+      <w:r>
+        <w:t xml:space="preserve"> o procesos internos de la </w:t>
+      </w:r>
+      <w:r>
+        <w:t>compañía… por ejemplo, gestionar la calidad de los servicios</w:t>
+      </w:r>
+      <w:r>
+        <w:t>.</w:t>
+      </w:r>
+    </w:p>
+    <w:p>
+      <w:pPr>
+        <w:jc w:val="both"/>
+      </w:pPr>
+      <w:r>
+        <w:t>(</w:t>
+      </w:r>
+      <w:proofErr w:type="spellStart"/>
+      <w:proofErr w:type="gramStart"/>
+      <w:r>
+        <w:t>click</w:t>
+      </w:r>
+      <w:proofErr w:type="spellEnd"/>
+      <w:proofErr w:type="gramEnd"/>
+      <w:r>
+        <w:t>)</w:t>
+      </w:r>
+    </w:p>
+    <w:p>
+      <w:pPr>
+        <w:jc w:val="both"/>
+      </w:pPr>
+    </w:p>
+    <w:p>
+      <w:pPr>
+        <w:jc w:val="both"/>
+      </w:pPr>
+      <w:r>
+        <w:t>Lo anterior, también debido a que los Factores Críticos que hemos identificado,</w:t>
+      </w:r>
+      <w:r>
+        <w:t xml:space="preserve"> </w:t>
+      </w:r>
+      <w:r>
+        <w:t>en la práctica pueden ser considerados como transversales para cualquier tipo de proyecto en Zofri</w:t>
+      </w:r>
+      <w:r>
+        <w:t xml:space="preserve"> y por lo mismo, solo es necesario identificar </w:t>
+      </w:r>
+      <w:r>
+        <w:t xml:space="preserve">cuáles serían </w:t>
+      </w:r>
+      <w:r>
+        <w:t>las nuevas buenas prácticas</w:t>
+      </w:r>
+      <w:r>
+        <w:t xml:space="preserve"> y documentarlas</w:t>
+      </w:r>
+    </w:p>
+    <w:p>
+      <w:pPr>
+        <w:jc w:val="both"/>
+      </w:pPr>
+      <w:r>
+        <w:t>(</w:t>
+      </w:r>
+      <w:proofErr w:type="spellStart"/>
+      <w:proofErr w:type="gramStart"/>
+      <w:r>
+        <w:t>click</w:t>
+      </w:r>
+      <w:proofErr w:type="spellEnd"/>
+      <w:proofErr w:type="gramEnd"/>
+      <w:r>
+        <w:t>)</w:t>
+      </w:r>
+    </w:p>
+    <w:p>
+      <w:pPr>
+        <w:jc w:val="both"/>
+      </w:pPr>
+    </w:p>
+    <w:p>
+      <w:pPr>
+        <w:jc w:val="both"/>
+      </w:pPr>
+      <w:r>
+        <w:t>También consideramos que el contenido de nuestro manual</w:t>
+      </w:r>
+      <w:r>
+        <w:t xml:space="preserve"> </w:t>
+      </w:r>
+      <w:r>
+        <w:t>facilita</w:t>
+      </w:r>
+      <w:r>
+        <w:t>rá</w:t>
+      </w:r>
+      <w:r>
+        <w:t xml:space="preserve"> la designación de nuevos jefes de proyectos, es decir, permitir que personas distintas a Subgerentes o Gerentes</w:t>
+      </w:r>
+      <w:r>
+        <w:t xml:space="preserve"> de área</w:t>
+      </w:r>
+      <w:r>
+        <w:t>, pueda</w:t>
+      </w:r>
+      <w:r>
+        <w:t>n</w:t>
+      </w:r>
+      <w:r>
+        <w:t xml:space="preserve"> liderar proyectos informáticos.</w:t>
+      </w:r>
+    </w:p>
+    <w:p>
+      <w:pPr>
+        <w:jc w:val="both"/>
+      </w:pPr>
+      <w:r>
+        <w:t>(</w:t>
+      </w:r>
+      <w:proofErr w:type="spellStart"/>
+      <w:proofErr w:type="gramStart"/>
+      <w:r>
+        <w:t>click</w:t>
+      </w:r>
+      <w:proofErr w:type="spellEnd"/>
+      <w:proofErr w:type="gramEnd"/>
+      <w:r>
+        <w:t>)</w:t>
+      </w:r>
+    </w:p>
+    <w:p>
+      <w:pPr>
+        <w:jc w:val="both"/>
+      </w:pPr>
+    </w:p>
+    <w:p>
+      <w:pPr>
+        <w:jc w:val="both"/>
+      </w:pPr>
+      <w:r>
+        <w:t xml:space="preserve">Considerando todo lo anterior, </w:t>
+      </w:r>
+      <w:r>
+        <w:t xml:space="preserve">estimamos que </w:t>
+      </w:r>
+      <w:r>
+        <w:t xml:space="preserve">nuestro principal aporte </w:t>
+      </w:r>
+      <w:r>
+        <w:t xml:space="preserve">a ZOFRI S.A., </w:t>
+      </w:r>
+      <w:r>
+        <w:t>tiene relació</w:t>
+      </w:r>
+      <w:r>
+        <w:t>n con generar la oportunidad de crecer en la eficiencia</w:t>
       </w:r>
       <w:r>
         <w:t>,</w:t>
       </w:r>
       <w:r>
-        <w:t xml:space="preserve"> consideramos qu</w:t>
-      </w:r>
-      <w:r>
-        <w:t>e nuestros aportes a la organización son:</w:t>
-      </w:r>
-    </w:p>
-    <w:p>
-      <w:pPr>
-        <w:jc w:val="both"/>
-      </w:pPr>
-      <w:r>
-        <w:t>(</w:t>
-      </w:r>
-      <w:proofErr w:type="spellStart"/>
-      <w:proofErr w:type="gramStart"/>
-      <w:r>
-        <w:t>click</w:t>
-      </w:r>
-      <w:proofErr w:type="spellEnd"/>
-      <w:proofErr w:type="gramEnd"/>
-      <w:r>
-        <w:t>)</w:t>
+        <w:t xml:space="preserve"> mediante el aprendizaje, que surge al rescatar las experiencias</w:t>
+      </w:r>
+      <w:r>
+        <w:t xml:space="preserve"> </w:t>
+      </w:r>
+      <w:r>
+        <w:t>en proyectos pasados</w:t>
+      </w:r>
+      <w:r>
+        <w:t xml:space="preserve">… </w:t>
+      </w:r>
+      <w:r>
+        <w:t>ya sean buenas o malas… las lecciones aprendidas, se pueden convertir en buenas prácticas para los siguientes proyectos.</w:t>
       </w:r>
     </w:p>
     <w:p>
@@ -2129,141 +2663,6 @@
       </w:pPr>
       <w:bookmarkStart w:id="0" w:name="_GoBack"/>
       <w:bookmarkEnd w:id="0"/>
-    </w:p>
-    <w:p>
-      <w:pPr>
-        <w:jc w:val="both"/>
-      </w:pPr>
-      <w:r>
-        <w:t>Hemos creado una nueva herramienta para facilitar la gestión de los proyectos informáticos</w:t>
-      </w:r>
-    </w:p>
-    <w:p>
-      <w:pPr>
-        <w:jc w:val="both"/>
-      </w:pPr>
-      <w:r>
-        <w:t>(</w:t>
-      </w:r>
-      <w:proofErr w:type="spellStart"/>
-      <w:proofErr w:type="gramStart"/>
-      <w:r>
-        <w:t>click</w:t>
-      </w:r>
-      <w:proofErr w:type="spellEnd"/>
-      <w:proofErr w:type="gramEnd"/>
-      <w:r>
-        <w:t>)</w:t>
-      </w:r>
-    </w:p>
-    <w:p>
-      <w:pPr>
-        <w:jc w:val="both"/>
-      </w:pPr>
-    </w:p>
-    <w:p>
-      <w:pPr>
-        <w:jc w:val="both"/>
-      </w:pPr>
-      <w:r>
-        <w:t>También generamos la oportunidad para construir nuevos manuales que permitan cubrir todo tipo de proyectos.</w:t>
-      </w:r>
-    </w:p>
-    <w:p>
-      <w:pPr>
-        <w:jc w:val="both"/>
-      </w:pPr>
-      <w:r>
-        <w:t>(</w:t>
-      </w:r>
-      <w:proofErr w:type="spellStart"/>
-      <w:proofErr w:type="gramStart"/>
-      <w:r>
-        <w:t>click</w:t>
-      </w:r>
-      <w:proofErr w:type="spellEnd"/>
-      <w:proofErr w:type="gramEnd"/>
-      <w:r>
-        <w:t>)</w:t>
-      </w:r>
-    </w:p>
-    <w:p>
-      <w:pPr>
-        <w:jc w:val="both"/>
-      </w:pPr>
-    </w:p>
-    <w:p>
-      <w:pPr>
-        <w:jc w:val="both"/>
-      </w:pPr>
-      <w:r>
-        <w:t>Lo anterior, también debido a que los Factores Críticos que hemos identificado, en la práctica pueden ser considerados como transversales para cualquier tipo de proyecto en Zofri.</w:t>
-      </w:r>
-    </w:p>
-    <w:p>
-      <w:pPr>
-        <w:jc w:val="both"/>
-      </w:pPr>
-      <w:r>
-        <w:t>(</w:t>
-      </w:r>
-      <w:proofErr w:type="spellStart"/>
-      <w:proofErr w:type="gramStart"/>
-      <w:r>
-        <w:t>click</w:t>
-      </w:r>
-      <w:proofErr w:type="spellEnd"/>
-      <w:proofErr w:type="gramEnd"/>
-      <w:r>
-        <w:t>)</w:t>
-      </w:r>
-    </w:p>
-    <w:p>
-      <w:pPr>
-        <w:jc w:val="both"/>
-      </w:pPr>
-    </w:p>
-    <w:p>
-      <w:pPr>
-        <w:jc w:val="both"/>
-      </w:pPr>
-      <w:r>
-        <w:t>También consideramos que el contenido de nuestro manual facilita la designación de nuevos jefes de proyectos, es decir, permitir que personas distintas a Subgerentes o Gerentes, pueda liderar proyectos informáticos.</w:t>
-      </w:r>
-    </w:p>
-    <w:p>
-      <w:pPr>
-        <w:jc w:val="both"/>
-      </w:pPr>
-      <w:r>
-        <w:t>(</w:t>
-      </w:r>
-      <w:proofErr w:type="spellStart"/>
-      <w:proofErr w:type="gramStart"/>
-      <w:r>
-        <w:t>click</w:t>
-      </w:r>
-      <w:proofErr w:type="spellEnd"/>
-      <w:proofErr w:type="gramEnd"/>
-      <w:r>
-        <w:t>)</w:t>
-      </w:r>
-    </w:p>
-    <w:p>
-      <w:pPr>
-        <w:jc w:val="both"/>
-      </w:pPr>
-    </w:p>
-    <w:p>
-      <w:pPr>
-        <w:jc w:val="both"/>
-      </w:pPr>
-      <w:r>
-        <w:t>Considerando todo lo anterior, nuestro principal aporte tiene relació</w:t>
-      </w:r>
-      <w:r>
-        <w:t>n con generar la oportunidad de crecer en la eficiencia mediante el aprendizaje, que surge al rescatar las experiencias en proyectos pasados.</w:t>
-      </w:r>
     </w:p>
     <w:p>
       <w:pPr>

</xml_diff>

<commit_message>
Se corrige título en lámia de la Conclusión del Objetivo General
</commit_message>
<xml_diff>
--- a/2018/TT IQQ 2018 Guion Presentacion 2.docx
+++ b/2018/TT IQQ 2018 Guion Presentacion 2.docx
@@ -86,7 +86,7 @@
         <w:t>,</w:t>
       </w:r>
       <w:r>
-        <w:t xml:space="preserve"> cuya gestión pueden hacer la diferencia en los resultados de los proyectos que se desarrollen en Zofri. </w:t>
+        <w:t xml:space="preserve"> cuya gestión puede hacer la diferencia en los resultados de los proyectos que se desarrollen en Zofri. </w:t>
       </w:r>
     </w:p>
     <w:p>
@@ -163,7 +163,7 @@
         <w:t xml:space="preserve">unos </w:t>
       </w:r>
       <w:r>
-        <w:t xml:space="preserve">expertos del área de la informática, como gerentes de empresas de desarrollo de software o jefes de proyectos con los cuales hemos trabajado previamente. </w:t>
+        <w:t xml:space="preserve">expertos del área informática, como gerentes de empresas de desarrollo de software o jefes de proyectos con los cuales hemos trabajado previamente. </w:t>
       </w:r>
       <w:r>
         <w:t>A</w:t>
@@ -175,7 +175,7 @@
         <w:t xml:space="preserve">ecogimos la visión de algunos usuarios finales de sistemas que </w:t>
       </w:r>
       <w:r>
-        <w:t>han sido desarrollados o implementados por Zofri</w:t>
+        <w:t>han sido implementados por Zofri</w:t>
       </w:r>
       <w:r>
         <w:t>.</w:t>
@@ -330,6 +330,9 @@
       <w:r>
         <w:t>como debiera ser gobernado el proyecto</w:t>
       </w:r>
+      <w:r>
+        <w:t xml:space="preserve"> durante todo su ciclo de vida</w:t>
+      </w:r>
     </w:p>
     <w:p>
       <w:pPr>
@@ -388,7 +391,19 @@
         <w:rPr>
           <w:bCs/>
         </w:rPr>
-        <w:t xml:space="preserve">temas debemos tener presente cuando </w:t>
+        <w:t>temas debemos tener presente</w:t>
+      </w:r>
+      <w:r>
+        <w:rPr>
+          <w:bCs/>
+        </w:rPr>
+        <w:t>,</w:t>
+      </w:r>
+      <w:r>
+        <w:rPr>
+          <w:bCs/>
+        </w:rPr>
+        <w:t xml:space="preserve"> cuando </w:t>
       </w:r>
       <w:r>
         <w:rPr>
@@ -474,7 +489,13 @@
         <w:t xml:space="preserve"> </w:t>
       </w:r>
       <w:r>
-        <w:t>garantizamos que lo construido responda a las expectativas de la empresa y de los usuarios.</w:t>
+        <w:t>garantizamos que lo construido responda a las expectativas de la empresa y de los usuarios</w:t>
+      </w:r>
+      <w:r>
+        <w:t xml:space="preserve"> finales</w:t>
+      </w:r>
+      <w:r>
+        <w:t>.</w:t>
       </w:r>
     </w:p>
     <w:p>
@@ -552,6 +573,9 @@
     </w:p>
     <w:p/>
     <w:p>
+      <w:pPr>
+        <w:jc w:val="both"/>
+      </w:pPr>
       <w:r>
         <w:rPr>
           <w:b/>
@@ -1009,7 +1033,13 @@
         <w:t>dicha</w:t>
       </w:r>
       <w:r>
-        <w:t xml:space="preserve"> propuesta </w:t>
+        <w:t xml:space="preserve"> propuesta</w:t>
+      </w:r>
+      <w:r>
+        <w:t>,</w:t>
+      </w:r>
+      <w:r>
+        <w:t xml:space="preserve"> </w:t>
       </w:r>
       <w:r>
         <w:t xml:space="preserve">iniciamos </w:t>
@@ -1055,7 +1085,30 @@
         <w:t xml:space="preserve"> </w:t>
       </w:r>
       <w:r>
-        <w:t xml:space="preserve">con actividades para socializar el contenido del manual entre las todas las gerencias y de esta forma, cubrir a toda la compañía sobre </w:t>
+        <w:t xml:space="preserve">con actividades para socializar el contenido del manual entre las todas las gerencias </w:t>
+      </w:r>
+      <w:r>
+        <w:t xml:space="preserve">de la compañía </w:t>
+      </w:r>
+      <w:r>
+        <w:t xml:space="preserve">y de esta forma, cubrir a </w:t>
+      </w:r>
+      <w:proofErr w:type="gramStart"/>
+      <w:r>
+        <w:t xml:space="preserve">toda la </w:t>
+      </w:r>
+      <w:r>
+        <w:t>áreas</w:t>
+      </w:r>
+      <w:proofErr w:type="gramEnd"/>
+      <w:r>
+        <w:t xml:space="preserve"> de la empresa</w:t>
+      </w:r>
+      <w:r>
+        <w:t>,</w:t>
+      </w:r>
+      <w:r>
+        <w:t xml:space="preserve"> sobre </w:t>
       </w:r>
       <w:r>
         <w:t xml:space="preserve">la utilidad del </w:t>
@@ -1233,7 +1286,13 @@
         <w:t>costo total de $3.611.250</w:t>
       </w:r>
       <w:r>
-        <w:t>, valorizados según las Horas Hombres de las personas que ejecutarán el plan de implementación.</w:t>
+        <w:t>, valorizados según las Horas Hombres de las personas que ejecutarán l</w:t>
+      </w:r>
+      <w:r>
+        <w:t xml:space="preserve">as actividades detalladas en el </w:t>
+      </w:r>
+      <w:r>
+        <w:t>plan de implementación.</w:t>
       </w:r>
     </w:p>
     <w:p>
@@ -2258,6 +2317,9 @@
       <w:r>
         <w:t xml:space="preserve">, </w:t>
       </w:r>
+      <w:r>
+        <w:t xml:space="preserve">de </w:t>
+      </w:r>
       <w:proofErr w:type="spellStart"/>
       <w:r>
         <w:t>Dn</w:t>
@@ -2266,6 +2328,9 @@
       <w:r>
         <w:t xml:space="preserve">. Pablo Rueda, actual Subgerente de TIC, </w:t>
       </w:r>
+      <w:r>
+        <w:t xml:space="preserve">de </w:t>
+      </w:r>
       <w:proofErr w:type="spellStart"/>
       <w:r>
         <w:t>Dn</w:t>
@@ -2282,13 +2347,25 @@
       <w:r>
         <w:t xml:space="preserve">, actual Subgerente de Auditoría, </w:t>
       </w:r>
+      <w:r>
+        <w:t xml:space="preserve">de </w:t>
+      </w:r>
       <w:proofErr w:type="spellStart"/>
       <w:r>
         <w:t>Dn</w:t>
       </w:r>
       <w:proofErr w:type="spellEnd"/>
       <w:r>
-        <w:t xml:space="preserve">. Ariel González, actual Jefe de Explotación y Oficial de Seguridad, el cumple un doble rol en la empresa y finalmente, </w:t>
+        <w:t xml:space="preserve">. Ariel González, actual Jefe de Explotación y Oficial de Seguridad, </w:t>
+      </w:r>
+      <w:r>
+        <w:t>é</w:t>
+      </w:r>
+      <w:r>
+        <w:t xml:space="preserve">l cumple un doble rol en la empresa y finalmente, </w:t>
+      </w:r>
+      <w:r>
+        <w:t xml:space="preserve">de </w:t>
       </w:r>
       <w:proofErr w:type="spellStart"/>
       <w:r>
@@ -2413,7 +2490,10 @@
         <w:jc w:val="both"/>
       </w:pPr>
       <w:r>
-        <w:t>Hemos creado una nueva herramienta</w:t>
+        <w:t>Primero… h</w:t>
+      </w:r>
+      <w:r>
+        <w:t>emos creado una nueva herramienta</w:t>
       </w:r>
       <w:r>
         <w:t xml:space="preserve">, la cual </w:t>
@@ -2537,36 +2617,45 @@
       <w:r>
         <w:t xml:space="preserve"> y documentarlas</w:t>
       </w:r>
-    </w:p>
-    <w:p>
-      <w:pPr>
-        <w:jc w:val="both"/>
-      </w:pPr>
-      <w:r>
-        <w:t>(</w:t>
-      </w:r>
-      <w:proofErr w:type="spellStart"/>
-      <w:proofErr w:type="gramStart"/>
-      <w:r>
-        <w:t>click</w:t>
-      </w:r>
-      <w:proofErr w:type="spellEnd"/>
-      <w:proofErr w:type="gramEnd"/>
-      <w:r>
-        <w:t>)</w:t>
-      </w:r>
-    </w:p>
-    <w:p>
-      <w:pPr>
-        <w:jc w:val="both"/>
-      </w:pPr>
-    </w:p>
-    <w:p>
-      <w:pPr>
-        <w:jc w:val="both"/>
-      </w:pPr>
-      <w:r>
-        <w:t>También consideramos que el contenido de nuestro manual</w:t>
+      <w:r>
+        <w:t>.</w:t>
+      </w:r>
+    </w:p>
+    <w:p>
+      <w:pPr>
+        <w:jc w:val="both"/>
+      </w:pPr>
+      <w:r>
+        <w:t>(</w:t>
+      </w:r>
+      <w:proofErr w:type="spellStart"/>
+      <w:proofErr w:type="gramStart"/>
+      <w:r>
+        <w:t>click</w:t>
+      </w:r>
+      <w:proofErr w:type="spellEnd"/>
+      <w:proofErr w:type="gramEnd"/>
+      <w:r>
+        <w:t>)</w:t>
+      </w:r>
+    </w:p>
+    <w:p>
+      <w:pPr>
+        <w:jc w:val="both"/>
+      </w:pPr>
+    </w:p>
+    <w:p>
+      <w:pPr>
+        <w:jc w:val="both"/>
+      </w:pPr>
+      <w:r>
+        <w:t>También consideramos que</w:t>
+      </w:r>
+      <w:r>
+        <w:t>,</w:t>
+      </w:r>
+      <w:r>
+        <w:t xml:space="preserve"> el contenido de nuestro manual</w:t>
       </w:r>
       <w:r>
         <w:t xml:space="preserve"> </w:t>
@@ -2578,7 +2667,13 @@
         <w:t>rá</w:t>
       </w:r>
       <w:r>
-        <w:t xml:space="preserve"> la designación de nuevos jefes de proyectos, es decir, permitir que personas distintas a Subgerentes o Gerentes</w:t>
+        <w:t xml:space="preserve"> la designación de nuevos jefes de proyectos, es decir, permitir que personas distintas a </w:t>
+      </w:r>
+      <w:r>
+        <w:t xml:space="preserve">los </w:t>
+      </w:r>
+      <w:r>
+        <w:t>Subgerentes o Gerentes</w:t>
       </w:r>
       <w:r>
         <w:t xml:space="preserve"> de área</w:t>
@@ -2590,7 +2685,13 @@
         <w:t>n</w:t>
       </w:r>
       <w:r>
-        <w:t xml:space="preserve"> liderar proyectos informáticos.</w:t>
+        <w:t xml:space="preserve"> liderar</w:t>
+      </w:r>
+      <w:r>
+        <w:t xml:space="preserve"> y hacerse cargo de futuros </w:t>
+      </w:r>
+      <w:r>
+        <w:t>proyectos informáticos.</w:t>
       </w:r>
     </w:p>
     <w:p>
@@ -2661,8 +2762,51 @@
       <w:pPr>
         <w:jc w:val="both"/>
       </w:pPr>
+      <w:r>
+        <w:t>(</w:t>
+      </w:r>
+      <w:proofErr w:type="spellStart"/>
+      <w:proofErr w:type="gramStart"/>
+      <w:r>
+        <w:t>click</w:t>
+      </w:r>
+      <w:proofErr w:type="spellEnd"/>
+      <w:proofErr w:type="gramEnd"/>
+      <w:r>
+        <w:t>)</w:t>
+      </w:r>
+    </w:p>
+    <w:p>
+      <w:pPr>
+        <w:jc w:val="both"/>
+      </w:pPr>
+    </w:p>
+    <w:p>
+      <w:pPr>
+        <w:jc w:val="both"/>
+      </w:pPr>
+      <w:r>
+        <w:t>Bueno esa fue nuestra presentación</w:t>
+      </w:r>
+      <w:r>
+        <w:t>…</w:t>
+      </w:r>
       <w:bookmarkStart w:id="0" w:name="_GoBack"/>
       <w:bookmarkEnd w:id="0"/>
+      <w:r>
+        <w:t xml:space="preserve"> y </w:t>
+      </w:r>
+      <w:r>
+        <w:t xml:space="preserve">muchas </w:t>
+      </w:r>
+      <w:r>
+        <w:t>gracias por la atención que nos dieron.</w:t>
+      </w:r>
+    </w:p>
+    <w:p>
+      <w:pPr>
+        <w:jc w:val="both"/>
+      </w:pPr>
     </w:p>
     <w:p>
       <w:pPr>

</xml_diff>